<commit_message>
updated some more stuff in the report
</commit_message>
<xml_diff>
--- a/mini-project-s6-report.docx
+++ b/mini-project-s6-report.docx
@@ -6303,6 +6303,13 @@
                 <w:sz w:val="28"/>
               </w:rPr>
             </w:pPr>
+            <w:r>
+              <w:rPr>
+                <w:sz w:val="28"/>
+                <w:lang w:val="en-AE"/>
+              </w:rPr>
+              <w:t>VSCODE</w:t>
+            </w:r>
           </w:p>
         </w:tc>
         <w:tc>
@@ -6319,6 +6326,13 @@
                 <w:sz w:val="28"/>
               </w:rPr>
             </w:pPr>
+            <w:r>
+              <w:rPr>
+                <w:sz w:val="28"/>
+                <w:lang w:val="en-AE"/>
+              </w:rPr>
+              <w:t>Visual Studio Code</w:t>
+            </w:r>
           </w:p>
         </w:tc>
       </w:tr>
@@ -6334,7 +6348,7 @@
             <w:pPr>
               <w:pStyle w:val="TableParagraph"/>
               <w:spacing w:before="156"/>
-              <w:ind w:left="50"/>
+              <w:ind w:left="0"/>
               <w:rPr>
                 <w:sz w:val="28"/>
               </w:rPr>
@@ -7207,15 +7221,7 @@
           <w:sz w:val="28"/>
           <w:szCs w:val="28"/>
         </w:rPr>
-        <w:t>Testing and evaluating the application: The application will be thoroughly tested and evaluated to ensure that it meets its objectives and functions as intended. Feedback from users will be solicited and analyzed to identify areas for improvement and enhance the application's functionality</w:t>
-      </w:r>
-      <w:r>
-        <w:rPr>
-          <w:rFonts w:ascii="Times New Roman" w:hAnsi="Times New Roman" w:cs="Times New Roman"/>
-          <w:sz w:val="28"/>
-          <w:szCs w:val="28"/>
-        </w:rPr>
-        <w:t>.</w:t>
+        <w:t>Testing and evaluating the application: The application will be thoroughly tested and evaluated to ensure that it meets its objectives and functions as intended. Feedback from users will be solicited and analyzed to identify areas for improvement and enhance the application's functionality.</w:t>
       </w:r>
     </w:p>
     <w:p>
@@ -7676,13 +7682,2762 @@
     <w:p>
       <w:pPr>
         <w:spacing w:line="360" w:lineRule="auto"/>
-        <w:rPr>
-          <w:rFonts w:ascii="Times New Roman" w:hAnsi="Times New Roman" w:cs="Times New Roman"/>
+        <w:ind w:left="2880" w:firstLine="720"/>
+        <w:rPr>
+          <w:rFonts w:ascii="Times New Roman" w:hAnsi="Times New Roman" w:cs="Times New Roman"/>
+          <w:b/>
+          <w:bCs/>
+          <w:sz w:val="28"/>
+          <w:szCs w:val="28"/>
+        </w:rPr>
+      </w:pPr>
+      <w:r>
+        <w:rPr>
+          <w:rFonts w:ascii="Times New Roman" w:hAnsi="Times New Roman" w:cs="Times New Roman"/>
+        </w:rPr>
+        <w:tab/>
+      </w:r>
+      <w:r>
+        <w:rPr>
+          <w:rFonts w:ascii="Times New Roman" w:hAnsi="Times New Roman" w:cs="Times New Roman"/>
+          <w:b/>
+          <w:bCs/>
+          <w:sz w:val="28"/>
+          <w:szCs w:val="28"/>
+        </w:rPr>
+        <w:t>CHAPTER-3</w:t>
+      </w:r>
+    </w:p>
+    <w:p>
+      <w:pPr>
+        <w:spacing w:line="360" w:lineRule="auto"/>
+        <w:ind w:left="2880" w:firstLine="720"/>
+        <w:rPr>
+          <w:rFonts w:ascii="Times New Roman" w:hAnsi="Times New Roman" w:cs="Times New Roman"/>
+          <w:b/>
+          <w:bCs/>
+          <w:sz w:val="28"/>
+          <w:szCs w:val="28"/>
+        </w:rPr>
+      </w:pPr>
+      <w:r>
+        <w:rPr>
+          <w:rFonts w:ascii="Times New Roman" w:hAnsi="Times New Roman" w:cs="Times New Roman"/>
+          <w:b/>
+          <w:bCs/>
+          <w:sz w:val="28"/>
+          <w:szCs w:val="28"/>
+        </w:rPr>
+        <w:t>SYSTEM ANALYSIS</w:t>
+      </w:r>
+    </w:p>
+    <w:p>
+      <w:pPr>
+        <w:spacing w:line="360" w:lineRule="auto"/>
+        <w:rPr>
+          <w:rFonts w:ascii="Times New Roman" w:hAnsi="Times New Roman" w:cs="Times New Roman"/>
+          <w:b/>
+          <w:bCs/>
+          <w:sz w:val="28"/>
+          <w:szCs w:val="28"/>
+        </w:rPr>
+      </w:pPr>
+      <w:r>
+        <w:rPr>
+          <w:rFonts w:ascii="Times New Roman" w:hAnsi="Times New Roman" w:cs="Times New Roman"/>
+          <w:b/>
+          <w:bCs/>
+          <w:sz w:val="28"/>
+          <w:szCs w:val="28"/>
+        </w:rPr>
+        <w:t>EXISTING SYSTEM</w:t>
+      </w:r>
+    </w:p>
+    <w:p>
+      <w:pPr>
+        <w:spacing w:line="360" w:lineRule="auto"/>
+        <w:rPr>
+          <w:rFonts w:ascii="Times New Roman" w:hAnsi="Times New Roman" w:cs="Times New Roman"/>
+        </w:rPr>
+      </w:pPr>
+      <w:r>
+        <w:rPr>
+          <w:rFonts w:ascii="Times New Roman" w:hAnsi="Times New Roman" w:cs="Times New Roman"/>
+          <w:b/>
+          <w:bCs/>
+        </w:rPr>
+        <w:tab/>
+      </w:r>
+      <w:r>
+        <w:rPr>
+          <w:rFonts w:ascii="Times New Roman" w:hAnsi="Times New Roman" w:cs="Times New Roman"/>
+        </w:rPr>
+        <w:t xml:space="preserve">Currently, there is no dedicated web application available that effectively addresses the communication gap between administrators and the general public regarding schemes, problems, and their potential solutions. The lack of a centralized platform hinders efficient collaboration and feedback collection. Administrators face challenges in disseminating information about schemes, while individuals struggle to provide their valuable input and suggestions. Moreover, there is no automated mechanism for data analysis and machine learning to derive meaningful insights from the feedback received. Consequently, decision-makers and leaders find it difficult to identify popular schemes or effective solutions proposed by the </w:t>
+      </w:r>
+      <w:r>
+        <w:rPr>
+          <w:rFonts w:ascii="Times New Roman" w:hAnsi="Times New Roman" w:cs="Times New Roman"/>
+        </w:rPr>
+        <w:t>public.</w:t>
+      </w:r>
+      <w:r>
+        <w:rPr>
+          <w:rFonts w:ascii="Times New Roman" w:hAnsi="Times New Roman" w:cs="Times New Roman"/>
+        </w:rPr>
+        <w:t xml:space="preserve"> The</w:t>
+      </w:r>
+      <w:r>
+        <w:rPr>
+          <w:rFonts w:ascii="Times New Roman" w:hAnsi="Times New Roman" w:cs="Times New Roman"/>
+        </w:rPr>
+        <w:t xml:space="preserve"> manual system where the admins and users have to communicate through emails, phone calls, or in person. This system is inefficient and time-consuming. It is also difficult to track the progress of problems and solutions.</w:t>
+      </w:r>
+      <w:r>
+        <w:rPr>
+          <w:rFonts w:ascii="Arial" w:hAnsi="Arial" w:cs="Arial"/>
+          <w:color w:val="E3E3E3"/>
+          <w:shd w:val="clear" w:color="auto" w:fill="131314"/>
+        </w:rPr>
+        <w:t xml:space="preserve"> </w:t>
+      </w:r>
+      <w:r>
+        <w:rPr>
+          <w:rFonts w:ascii="Times New Roman" w:hAnsi="Times New Roman" w:cs="Times New Roman"/>
+        </w:rPr>
+        <w:t xml:space="preserve">Some of the websites </w:t>
+      </w:r>
+      <w:r>
+        <w:rPr>
+          <w:rFonts w:ascii="Times New Roman" w:hAnsi="Times New Roman" w:cs="Times New Roman"/>
+        </w:rPr>
+        <w:lastRenderedPageBreak/>
+        <w:t>that exist for this purpose are not user-friendly and are not efficient. Most people do not know about these websites.</w:t>
+      </w:r>
+    </w:p>
+    <w:p>
+      <w:pPr>
+        <w:spacing w:line="360" w:lineRule="auto"/>
+        <w:rPr>
+          <w:rFonts w:ascii="Times New Roman" w:hAnsi="Times New Roman" w:cs="Times New Roman"/>
+          <w:b/>
+          <w:bCs/>
+          <w:sz w:val="28"/>
+          <w:szCs w:val="28"/>
+        </w:rPr>
+      </w:pPr>
+      <w:r>
+        <w:rPr>
+          <w:rFonts w:ascii="Times New Roman" w:hAnsi="Times New Roman" w:cs="Times New Roman"/>
+          <w:b/>
+          <w:bCs/>
+          <w:sz w:val="28"/>
+          <w:szCs w:val="28"/>
+        </w:rPr>
+        <w:t>Proposed Solution:</w:t>
+      </w:r>
+    </w:p>
+    <w:p>
+      <w:pPr>
+        <w:spacing w:line="360" w:lineRule="auto"/>
+        <w:rPr>
+          <w:rFonts w:ascii="Times New Roman" w:hAnsi="Times New Roman" w:cs="Times New Roman"/>
+        </w:rPr>
+      </w:pPr>
+      <w:r>
+        <w:rPr>
+          <w:rFonts w:ascii="Times New Roman" w:hAnsi="Times New Roman" w:cs="Times New Roman"/>
+        </w:rPr>
+        <w:t>To address the existing limitations and enhance the communication and collaboration between administrators and the public, a proposed solution is to develop a web application that serves as a centralized platform for sharing schemes, addressing societal problems, and gathering feedback and solutions from users. The application will offer the following key features:</w:t>
+      </w:r>
+    </w:p>
+    <w:p>
+      <w:pPr>
+        <w:spacing w:line="360" w:lineRule="auto"/>
+        <w:rPr>
+          <w:rFonts w:ascii="Times New Roman" w:hAnsi="Times New Roman" w:cs="Times New Roman"/>
+        </w:rPr>
+      </w:pPr>
+      <w:r>
+        <w:rPr>
+          <w:rFonts w:ascii="Times New Roman" w:hAnsi="Times New Roman" w:cs="Times New Roman"/>
+        </w:rPr>
+        <w:t>1. User-Friendly Interface: The web application will have an intuitive and user-friendly interface, ensuring easy navigation for both administrators and users. Clear and concise instructions will guide users in posting feedback, solutions, and accessing scheme details.</w:t>
+      </w:r>
+    </w:p>
+    <w:p>
+      <w:pPr>
+        <w:spacing w:line="360" w:lineRule="auto"/>
+        <w:rPr>
+          <w:rFonts w:ascii="Times New Roman" w:hAnsi="Times New Roman" w:cs="Times New Roman"/>
+        </w:rPr>
+      </w:pPr>
+      <w:r>
+        <w:rPr>
+          <w:rFonts w:ascii="Times New Roman" w:hAnsi="Times New Roman" w:cs="Times New Roman"/>
+        </w:rPr>
+        <w:t>2. Scheme and Problem Management: Administrators will have the ability to post new schemes and problem statements on the platform. They can provide comprehensive descriptions, relevant documents, and important dates associated with each scheme or problem to ensure clarity and transparency.</w:t>
+      </w:r>
+    </w:p>
+    <w:p>
+      <w:pPr>
+        <w:spacing w:line="360" w:lineRule="auto"/>
+        <w:rPr>
+          <w:rFonts w:ascii="Times New Roman" w:hAnsi="Times New Roman" w:cs="Times New Roman"/>
+        </w:rPr>
+      </w:pPr>
+      <w:r>
+        <w:rPr>
+          <w:rFonts w:ascii="Times New Roman" w:hAnsi="Times New Roman" w:cs="Times New Roman"/>
+        </w:rPr>
+        <w:t>3. Feedback and Solution Submission: Users will be able to provide feedback on schemes and propose their own solutions to societal problems. They can submit their opinions, suggestions, and ideas in a structured format, enabling easy analysis and evaluation of the feedback received.</w:t>
+      </w:r>
+    </w:p>
+    <w:p>
+      <w:pPr>
+        <w:spacing w:line="360" w:lineRule="auto"/>
+        <w:rPr>
+          <w:rFonts w:ascii="Times New Roman" w:hAnsi="Times New Roman" w:cs="Times New Roman"/>
+        </w:rPr>
+      </w:pPr>
+      <w:r>
+        <w:rPr>
+          <w:rFonts w:ascii="Times New Roman" w:hAnsi="Times New Roman" w:cs="Times New Roman"/>
+        </w:rPr>
+        <w:t>4. Data Analysis and Filtering: The application will incorporate data analysis techniques to analyze and filter the user feedback data. Advanced algorithms will be used to identify and remove empty, repeated, or irrelevant feedback, ensuring clean and valuable data for further analysis.</w:t>
+      </w:r>
+    </w:p>
+    <w:p>
+      <w:pPr>
+        <w:spacing w:line="360" w:lineRule="auto"/>
+        <w:rPr>
+          <w:rFonts w:ascii="Times New Roman" w:hAnsi="Times New Roman" w:cs="Times New Roman"/>
+        </w:rPr>
+      </w:pPr>
+      <w:r>
+        <w:rPr>
+          <w:rFonts w:ascii="Times New Roman" w:hAnsi="Times New Roman" w:cs="Times New Roman"/>
+        </w:rPr>
+        <w:t>5. Machine Learning-based Solution Generation: By leveraging machine learning algorithms, the application will train on the filtered dataset to understand the preferences and expectations of the users. This will enable the generation of potential solutions based on the collective feedback received, helping administrators and leaders identify viable approaches to address societal problems effectively.</w:t>
+      </w:r>
+    </w:p>
+    <w:p>
+      <w:pPr>
+        <w:spacing w:line="360" w:lineRule="auto"/>
+        <w:rPr>
+          <w:rFonts w:ascii="Times New Roman" w:hAnsi="Times New Roman" w:cs="Times New Roman"/>
+        </w:rPr>
+      </w:pPr>
+      <w:r>
+        <w:rPr>
+          <w:rFonts w:ascii="Times New Roman" w:hAnsi="Times New Roman" w:cs="Times New Roman"/>
+        </w:rPr>
+        <w:t>6. Highlighting Prominent Solutions: The application will prominently display the most popular or highly-rated solutions to the identified problems. This will aid higher officials and leaders in quickly accessing the solutions that align with the expectations and needs of the public, facilitating efficient decision-making and problem-solving processes.</w:t>
+      </w:r>
+    </w:p>
+    <w:p>
+      <w:pPr>
+        <w:spacing w:line="360" w:lineRule="auto"/>
+        <w:rPr>
+          <w:rFonts w:ascii="Times New Roman" w:hAnsi="Times New Roman" w:cs="Times New Roman"/>
+        </w:rPr>
+      </w:pPr>
+      <w:r>
+        <w:rPr>
+          <w:rFonts w:ascii="Times New Roman" w:hAnsi="Times New Roman" w:cs="Times New Roman"/>
+        </w:rPr>
+        <w:t>7. Secure User Authentication: The web application will employ a robust user authentication system to ensure secure access and prevent unauthorized usage. Users will be required to register and login to participate in providing feedback and solutions.</w:t>
+      </w:r>
+    </w:p>
+    <w:p>
+      <w:pPr>
+        <w:spacing w:line="360" w:lineRule="auto"/>
+        <w:rPr>
+          <w:rFonts w:ascii="Times New Roman" w:hAnsi="Times New Roman" w:cs="Times New Roman"/>
+        </w:rPr>
+      </w:pPr>
+    </w:p>
+    <w:p>
+      <w:pPr>
+        <w:spacing w:line="360" w:lineRule="auto"/>
+        <w:rPr>
+          <w:rFonts w:ascii="Times New Roman" w:hAnsi="Times New Roman" w:cs="Times New Roman"/>
+        </w:rPr>
+      </w:pPr>
+      <w:r>
+        <w:rPr>
+          <w:rFonts w:ascii="Times New Roman" w:hAnsi="Times New Roman" w:cs="Times New Roman"/>
+        </w:rPr>
+        <w:lastRenderedPageBreak/>
+        <w:t>The proposed solution aims to bridge the gap between administrators and the public, empowering citizens to actively contribute their perspectives and solutions to societal problems. By leveraging data analysis and machine learning, the application will facilitate the identification of popular schemes, effective solutions, and insights that can shape policy-making and decision-making processes.</w:t>
+      </w:r>
+    </w:p>
+    <w:p>
+      <w:pPr>
+        <w:spacing w:line="360" w:lineRule="auto"/>
+        <w:ind w:left="2160" w:firstLine="720"/>
+        <w:rPr>
+          <w:rFonts w:ascii="Times New Roman" w:hAnsi="Times New Roman" w:cs="Times New Roman"/>
+          <w:b/>
+          <w:bCs/>
+          <w:sz w:val="28"/>
+          <w:szCs w:val="28"/>
+        </w:rPr>
+      </w:pPr>
+      <w:r>
+        <w:rPr>
+          <w:rFonts w:ascii="Times New Roman" w:hAnsi="Times New Roman" w:cs="Times New Roman"/>
+          <w:b/>
+          <w:bCs/>
+          <w:sz w:val="28"/>
+          <w:szCs w:val="28"/>
+        </w:rPr>
+        <w:t xml:space="preserve">   </w:t>
+      </w:r>
+      <w:r>
+        <w:rPr>
+          <w:rFonts w:ascii="Times New Roman" w:hAnsi="Times New Roman" w:cs="Times New Roman"/>
+          <w:b/>
+          <w:bCs/>
+          <w:sz w:val="28"/>
+          <w:szCs w:val="28"/>
+        </w:rPr>
+        <w:t>CHAPTER-4</w:t>
+      </w:r>
+    </w:p>
+    <w:p>
+      <w:pPr>
+        <w:spacing w:line="360" w:lineRule="auto"/>
+        <w:ind w:left="1440" w:firstLine="720"/>
+      </w:pPr>
+      <w:r>
+        <w:rPr>
+          <w:rFonts w:ascii="Times New Roman" w:hAnsi="Times New Roman" w:cs="Times New Roman"/>
+          <w:b/>
+          <w:bCs/>
+          <w:sz w:val="28"/>
+          <w:szCs w:val="28"/>
+        </w:rPr>
+        <w:t>REQUIREMENT ANALYSIS</w:t>
+      </w:r>
+      <w:r>
+        <w:t xml:space="preserve"> </w:t>
+      </w:r>
+    </w:p>
+    <w:p>
+      <w:pPr>
+        <w:spacing w:line="360" w:lineRule="auto"/>
+        <w:rPr>
+          <w:rFonts w:ascii="Times New Roman" w:hAnsi="Times New Roman" w:cs="Times New Roman"/>
+        </w:rPr>
+      </w:pPr>
+      <w:r>
+        <w:rPr>
+          <w:rFonts w:ascii="Times New Roman" w:hAnsi="Times New Roman" w:cs="Times New Roman"/>
+        </w:rPr>
+        <w:t>The web application should provide user registration and authentication features, allowing users to create accounts and securely log in. Administrators should have the capability to manage schemes by adding, editing, and deleting them. Similarly, problems should be managed, enabling administrators to post and update problem statements. Users should be able to view the schemes and problems posted on the platform, allowing them to gain insights into the issues at hand. The application should facilitate the submission of feedback and solutions from users, ensuring that they can contribute their ideas and suggestions to address the identified problems. Additionally, a data analysis component should be implemented to filter and analyze the feedback data, removing any redundant or irrelevant information. This will provide administrators with clean and meaningful data for decision-making purposes. Machine learning algorithms should be integrated to generate potential solutions based on the collected feedback, enhancing the application's ability to offer valuable insights and recommendations. Finally, the system should highlight prominent solutions to help higher officials and leaders easily access and consider the most favored or highly-rated proposals.</w:t>
+      </w:r>
+    </w:p>
+    <w:p>
+      <w:pPr>
+        <w:spacing w:line="360" w:lineRule="auto"/>
+        <w:rPr>
+          <w:rFonts w:ascii="Times New Roman" w:hAnsi="Times New Roman" w:cs="Times New Roman"/>
+          <w:b/>
+          <w:bCs/>
+          <w:sz w:val="28"/>
+          <w:szCs w:val="28"/>
+        </w:rPr>
+      </w:pPr>
+      <w:r>
+        <w:rPr>
+          <w:rFonts w:ascii="Times New Roman" w:hAnsi="Times New Roman" w:cs="Times New Roman"/>
+          <w:b/>
+          <w:bCs/>
+          <w:sz w:val="28"/>
+          <w:szCs w:val="28"/>
+        </w:rPr>
+        <w:t>FIGMA</w:t>
+      </w:r>
+    </w:p>
+    <w:p>
+      <w:pPr>
+        <w:spacing w:line="360" w:lineRule="auto"/>
+        <w:rPr>
+          <w:rFonts w:ascii="Times New Roman" w:hAnsi="Times New Roman" w:cs="Times New Roman"/>
+        </w:rPr>
+      </w:pPr>
+      <w:r>
+        <w:rPr>
+          <w:rFonts w:ascii="Times New Roman" w:hAnsi="Times New Roman" w:cs="Times New Roman"/>
+        </w:rPr>
+        <w:t>Figma is a powerful cloud-based design and prototyping tool that enables collaborative interface design and development. It provides a comprehensive platform for designing, prototyping, and sharing user interfaces and visual assets. With its intuitive and user-friendly interface, Figma allows designers and teams to work seamlessly together, regardless of their geographical locations.</w:t>
+      </w:r>
+    </w:p>
+    <w:p>
+      <w:pPr>
+        <w:spacing w:line="360" w:lineRule="auto"/>
+        <w:rPr>
+          <w:rFonts w:ascii="Times New Roman" w:hAnsi="Times New Roman" w:cs="Times New Roman"/>
+        </w:rPr>
+      </w:pPr>
+      <w:r>
+        <w:rPr>
+          <w:rFonts w:ascii="Times New Roman" w:hAnsi="Times New Roman" w:cs="Times New Roman"/>
+        </w:rPr>
+        <w:t>One of the key advantages of Figma is its real-time collaboration feature. Multiple designers can work simultaneously on a project, making edits, adding components, and providing feedback in real-time. This fosters efficient teamwork and eliminates the need for version control or file syncing, as everything is stored and updated in the cloud.</w:t>
+      </w:r>
+    </w:p>
+    <w:p>
+      <w:pPr>
+        <w:spacing w:line="360" w:lineRule="auto"/>
+        <w:rPr>
+          <w:rFonts w:ascii="Times New Roman" w:hAnsi="Times New Roman" w:cs="Times New Roman"/>
+        </w:rPr>
+      </w:pPr>
+      <w:r>
+        <w:rPr>
+          <w:rFonts w:ascii="Times New Roman" w:hAnsi="Times New Roman" w:cs="Times New Roman"/>
+        </w:rPr>
+        <w:t>Figma offers a wide range of design features and tools to create visually stunning interfaces. Designers can easily create and customize vector-based shapes, icons, and illustrations, or import existing design assets. It supports various design elements like frames, layers, and styles, allowing for consistent and scalable designs across the entire project.</w:t>
+      </w:r>
+    </w:p>
+    <w:p>
+      <w:pPr>
+        <w:spacing w:line="360" w:lineRule="auto"/>
+        <w:rPr>
+          <w:rFonts w:ascii="Times New Roman" w:hAnsi="Times New Roman" w:cs="Times New Roman"/>
+        </w:rPr>
+      </w:pPr>
+    </w:p>
+    <w:p>
+      <w:pPr>
+        <w:spacing w:line="360" w:lineRule="auto"/>
+        <w:rPr>
+          <w:rFonts w:ascii="Times New Roman" w:hAnsi="Times New Roman" w:cs="Times New Roman"/>
+        </w:rPr>
+      </w:pPr>
+      <w:r>
+        <w:rPr>
+          <w:rFonts w:ascii="Times New Roman" w:hAnsi="Times New Roman" w:cs="Times New Roman"/>
+        </w:rPr>
+        <w:t>Another notable feature of Figma is its prototyping capabilities. Designers can create interactive prototypes by defining links, transitions, and animations between different screens and components. This allows stakeholders and team members to experience the user flow and interactions, providing a more realistic representation of the final product.</w:t>
+      </w:r>
+    </w:p>
+    <w:p>
+      <w:pPr>
+        <w:spacing w:line="360" w:lineRule="auto"/>
+        <w:rPr>
+          <w:rFonts w:ascii="Times New Roman" w:hAnsi="Times New Roman" w:cs="Times New Roman"/>
+        </w:rPr>
+      </w:pPr>
+      <w:r>
+        <w:rPr>
+          <w:rFonts w:ascii="Times New Roman" w:hAnsi="Times New Roman" w:cs="Times New Roman"/>
+        </w:rPr>
+        <w:t>Collaboration extends beyond the design phase in Figma. Design files can be easily shared with stakeholders, clients, or developers, who can leave comments, annotations, and even make design suggestions directly on the interface. This streamlines the feedback and review process, ensuring effective communication and alignment among project stakeholders.</w:t>
+      </w:r>
+    </w:p>
+    <w:p>
+      <w:pPr>
+        <w:spacing w:line="360" w:lineRule="auto"/>
+        <w:rPr>
+          <w:rFonts w:ascii="Times New Roman" w:hAnsi="Times New Roman" w:cs="Times New Roman"/>
+        </w:rPr>
+      </w:pPr>
+      <w:r>
+        <w:rPr>
+          <w:rFonts w:ascii="Times New Roman" w:hAnsi="Times New Roman" w:cs="Times New Roman"/>
+        </w:rPr>
+        <w:t>Figma also integrates with other design and development tools, allowing for seamless workflows and integrations. It supports plugins and integrations with popular design systems, version control systems, and project management tools, further enhancing its versatility and adaptability to different project requirements.</w:t>
+      </w:r>
+    </w:p>
+    <w:p>
+      <w:pPr>
+        <w:spacing w:line="360" w:lineRule="auto"/>
+      </w:pPr>
+      <w:r>
+        <w:rPr>
+          <w:rFonts w:ascii="Times New Roman" w:hAnsi="Times New Roman" w:cs="Times New Roman"/>
+        </w:rPr>
+        <w:t>In summary, Figma is a feature-rich and collaborative design tool that empowers designers and teams to create, iterate, and collaborate on user interfaces and visual assets. Its real-time collaboration, powerful design features, prototyping capabilities, and seamless integrations make it a preferred choice for designers working on web and mobile applications.</w:t>
+      </w:r>
+      <w:r>
+        <w:t xml:space="preserve"> </w:t>
+      </w:r>
+      <w:r>
+        <w:t>\]</w:t>
+      </w:r>
+    </w:p>
+    <w:p>
+      <w:pPr>
+        <w:spacing w:line="360" w:lineRule="auto"/>
+        <w:rPr>
+          <w:rFonts w:ascii="Times New Roman" w:hAnsi="Times New Roman" w:cs="Times New Roman"/>
+        </w:rPr>
+      </w:pPr>
+      <w:r>
+        <w:rPr>
+          <w:rFonts w:ascii="Times New Roman" w:hAnsi="Times New Roman" w:cs="Times New Roman"/>
+          <w:b/>
+          <w:bCs/>
+          <w:sz w:val="28"/>
+          <w:szCs w:val="28"/>
+        </w:rPr>
+        <w:t>HTML</w:t>
+      </w:r>
+    </w:p>
+    <w:p>
+      <w:pPr>
+        <w:spacing w:line="360" w:lineRule="auto"/>
+        <w:rPr>
+          <w:rFonts w:ascii="Times New Roman" w:hAnsi="Times New Roman" w:cs="Times New Roman"/>
+        </w:rPr>
+      </w:pPr>
+      <w:r>
+        <w:rPr>
+          <w:rFonts w:ascii="Times New Roman" w:hAnsi="Times New Roman" w:cs="Times New Roman"/>
+        </w:rPr>
+        <w:t xml:space="preserve">HTML </w:t>
+      </w:r>
+      <w:r>
+        <w:rPr>
+          <w:rFonts w:ascii="Times New Roman" w:hAnsi="Times New Roman" w:cs="Times New Roman"/>
+        </w:rPr>
+        <w:t xml:space="preserve"> (Hypertext Markup Language) is the standard markup language used for creating web pages and applications. It provides a structured framework for organizing and presenting content on the internet. With its simplicity and wide adoption, HTML plays a crucial role in web development.</w:t>
+      </w:r>
+    </w:p>
+    <w:p>
+      <w:pPr>
+        <w:spacing w:line="360" w:lineRule="auto"/>
+        <w:rPr>
+          <w:rFonts w:ascii="Times New Roman" w:hAnsi="Times New Roman" w:cs="Times New Roman"/>
+        </w:rPr>
+      </w:pPr>
+      <w:r>
+        <w:rPr>
+          <w:rFonts w:ascii="Times New Roman" w:hAnsi="Times New Roman" w:cs="Times New Roman"/>
+        </w:rPr>
+        <w:t>One of the key strengths of HTML is its versatility and compatibility. It is supported by all modern web browsers, making it accessible across different platforms and devices. HTML allows developers to structure content using elements such as headings, paragraphs, lists, tables, and forms. These elements provide a semantic structure that improves accessibility, search engine optimization, and overall user experience.</w:t>
+      </w:r>
+    </w:p>
+    <w:p>
+      <w:pPr>
+        <w:spacing w:line="360" w:lineRule="auto"/>
+        <w:rPr>
+          <w:rFonts w:ascii="Times New Roman" w:hAnsi="Times New Roman" w:cs="Times New Roman"/>
+        </w:rPr>
+      </w:pPr>
+      <w:r>
+        <w:rPr>
+          <w:rFonts w:ascii="Times New Roman" w:hAnsi="Times New Roman" w:cs="Times New Roman"/>
+        </w:rPr>
+        <w:t>HTML also supports the integration of multimedia elements, including images, videos, and audio. By using appropriate tags and attributes, developers can embed media files directly into web pages, enhancing their visual appeal and interactivity. Furthermore, HTML provides the foundation for responsive design techniques, allowing websites to adapt and display optimally on various screen sizes and resolutions.</w:t>
+      </w:r>
+    </w:p>
+    <w:p>
+      <w:pPr>
+        <w:spacing w:line="360" w:lineRule="auto"/>
+        <w:rPr>
+          <w:rFonts w:ascii="Times New Roman" w:hAnsi="Times New Roman" w:cs="Times New Roman"/>
+        </w:rPr>
+      </w:pPr>
+    </w:p>
+    <w:p>
+      <w:pPr>
+        <w:spacing w:line="360" w:lineRule="auto"/>
+        <w:rPr>
+          <w:rFonts w:ascii="Times New Roman" w:hAnsi="Times New Roman" w:cs="Times New Roman"/>
+        </w:rPr>
+      </w:pPr>
+      <w:r>
+        <w:rPr>
+          <w:rFonts w:ascii="Times New Roman" w:hAnsi="Times New Roman" w:cs="Times New Roman"/>
+        </w:rPr>
+        <w:lastRenderedPageBreak/>
+        <w:t>Another key feature of HTML is its ability to create hyperlinks, enabling seamless navigation between different web pages and resources. Hyperlinks can be used to connect internal pages within a website or link to external websites, facilitating information retrieval and enhancing user engagement.</w:t>
+      </w:r>
+    </w:p>
+    <w:p>
+      <w:pPr>
+        <w:spacing w:line="360" w:lineRule="auto"/>
+        <w:rPr>
+          <w:rFonts w:ascii="Times New Roman" w:hAnsi="Times New Roman" w:cs="Times New Roman"/>
+        </w:rPr>
+      </w:pPr>
+      <w:r>
+        <w:rPr>
+          <w:rFonts w:ascii="Times New Roman" w:hAnsi="Times New Roman" w:cs="Times New Roman"/>
+        </w:rPr>
+        <w:t>HTML is a markup language that can be combined with CSS (Cascading Style Sheets) to control the visual presentation of web pages. CSS provides extensive styling options, allowing developers to customize the appearance of HTML elements, such as colors, fonts, layouts, and animations. This separation of content (HTML) and presentation (CSS) ensures maintainability and scalability in web development projects.</w:t>
+      </w:r>
+    </w:p>
+    <w:p>
+      <w:pPr>
+        <w:spacing w:line="360" w:lineRule="auto"/>
+        <w:rPr>
+          <w:rFonts w:ascii="Times New Roman" w:hAnsi="Times New Roman" w:cs="Times New Roman"/>
+        </w:rPr>
+      </w:pPr>
+      <w:r>
+        <w:rPr>
+          <w:rFonts w:ascii="Times New Roman" w:hAnsi="Times New Roman" w:cs="Times New Roman"/>
+        </w:rPr>
+        <w:t>Furthermore, HTML5, the latest version of HTML, introduced new features and APIs that enhance the capabilities of web applications. It introduced semantic elements like `&lt;header&gt;`, `&lt;nav&gt;`, `&lt;section&gt;`, and `&lt;footer&gt;`, which aid in structuring web page content more meaningfully. HTML5 also brought multimedia enhancements, including the `&lt;video&gt;` and `&lt;audio&gt;` elements, as well as the `&lt;canvas&gt;` element for dynamic graphics and animations.</w:t>
+      </w:r>
+    </w:p>
+    <w:p>
+      <w:pPr>
+        <w:spacing w:line="360" w:lineRule="auto"/>
+        <w:rPr>
+          <w:rFonts w:ascii="Times New Roman" w:hAnsi="Times New Roman" w:cs="Times New Roman"/>
+        </w:rPr>
+      </w:pPr>
+      <w:r>
+        <w:rPr>
+          <w:rFonts w:ascii="Times New Roman" w:hAnsi="Times New Roman" w:cs="Times New Roman"/>
+        </w:rPr>
+        <w:t>In summary, HTML is a fundamental building block of the web. Its simplicity, compatibility, and versatility make it an essential language for structuring and presenting content on the internet. With its continuous evolution and support for modern features, HTML remains a cornerstone of web development, enabling developers to create engaging and interactive experiences for users.</w:t>
+      </w:r>
+    </w:p>
+    <w:p>
+      <w:pPr>
+        <w:spacing w:line="360" w:lineRule="auto"/>
+        <w:rPr>
+          <w:rFonts w:ascii="Times New Roman" w:hAnsi="Times New Roman" w:cs="Times New Roman"/>
+          <w:b/>
+          <w:bCs/>
+          <w:sz w:val="28"/>
+          <w:szCs w:val="28"/>
+        </w:rPr>
+      </w:pPr>
+      <w:r>
+        <w:rPr>
+          <w:rFonts w:ascii="Times New Roman" w:hAnsi="Times New Roman" w:cs="Times New Roman"/>
+          <w:b/>
+          <w:bCs/>
+          <w:sz w:val="28"/>
+          <w:szCs w:val="28"/>
+        </w:rPr>
+        <w:t>CSS</w:t>
+      </w:r>
+    </w:p>
+    <w:p>
+      <w:pPr>
+        <w:spacing w:line="360" w:lineRule="auto"/>
+        <w:rPr>
+          <w:rFonts w:ascii="Times New Roman" w:hAnsi="Times New Roman" w:cs="Times New Roman"/>
+        </w:rPr>
+      </w:pPr>
+      <w:r>
+        <w:rPr>
+          <w:rFonts w:ascii="Times New Roman" w:hAnsi="Times New Roman" w:cs="Times New Roman"/>
+        </w:rPr>
+        <w:tab/>
+      </w:r>
+      <w:r>
+        <w:rPr>
+          <w:rFonts w:ascii="Times New Roman" w:hAnsi="Times New Roman" w:cs="Times New Roman"/>
+        </w:rPr>
+        <w:t>CSS (Cascading Style Sheets) is a style sheet language used for describing the visual appearance and layout of HTML documents. It complements HTML by providing the means to define colors, fonts, sizes, spacing, and other stylistic elements of web pages. With CSS, developers have precise control over the presentation and aesthetics of their websites.</w:t>
+      </w:r>
+    </w:p>
+    <w:p>
+      <w:pPr>
+        <w:spacing w:line="360" w:lineRule="auto"/>
+        <w:rPr>
+          <w:rFonts w:ascii="Times New Roman" w:hAnsi="Times New Roman" w:cs="Times New Roman"/>
+        </w:rPr>
+      </w:pPr>
+      <w:r>
+        <w:rPr>
+          <w:rFonts w:ascii="Times New Roman" w:hAnsi="Times New Roman" w:cs="Times New Roman"/>
+        </w:rPr>
+        <w:t>One of the primary advantages of CSS is its ability to separate the style from the structure and content of a web page. This separation allows developers to create reusable style rules and apply them consistently across multiple web pages. By centralizing the styling instructions in a separate CSS file, the overall maintenance and scalability of a website are significantly improved.</w:t>
+      </w:r>
+    </w:p>
+    <w:p>
+      <w:pPr>
+        <w:spacing w:line="360" w:lineRule="auto"/>
+        <w:rPr>
+          <w:rFonts w:ascii="Times New Roman" w:hAnsi="Times New Roman" w:cs="Times New Roman"/>
+        </w:rPr>
+      </w:pPr>
+      <w:r>
+        <w:rPr>
+          <w:rFonts w:ascii="Times New Roman" w:hAnsi="Times New Roman" w:cs="Times New Roman"/>
+        </w:rPr>
+        <w:t>CSS provides a wide range of selectors and properties that enable developers to target specific HTML elements and apply desired styles. Selectors can be based on element types, class names, IDs, or hierarchical relationships, allowing for granular control over the styling. Properties such as color, font-family, margin, padding, and background enable customization of various visual aspects of web pages.</w:t>
+      </w:r>
+    </w:p>
+    <w:p>
+      <w:pPr>
+        <w:spacing w:line="360" w:lineRule="auto"/>
+        <w:rPr>
+          <w:rFonts w:ascii="Times New Roman" w:hAnsi="Times New Roman" w:cs="Times New Roman"/>
+        </w:rPr>
+      </w:pPr>
+    </w:p>
+    <w:p>
+      <w:pPr>
+        <w:spacing w:line="360" w:lineRule="auto"/>
+        <w:rPr>
+          <w:rFonts w:ascii="Times New Roman" w:hAnsi="Times New Roman" w:cs="Times New Roman"/>
+        </w:rPr>
+      </w:pPr>
+      <w:r>
+        <w:rPr>
+          <w:rFonts w:ascii="Times New Roman" w:hAnsi="Times New Roman" w:cs="Times New Roman"/>
+        </w:rPr>
+        <w:lastRenderedPageBreak/>
+        <w:t>With CSS, developers can create responsive designs that adapt to different screen sizes and devices. Media queries in CSS allow for the application of specific styles based on the characteristics of the user's device, such as screen width, resolution, or orientation. This enables the creation of mobile-friendly and flexible layouts, enhancing the user experience across various devices.</w:t>
+      </w:r>
+    </w:p>
+    <w:p>
+      <w:pPr>
+        <w:spacing w:line="360" w:lineRule="auto"/>
+        <w:rPr>
+          <w:rFonts w:ascii="Times New Roman" w:hAnsi="Times New Roman" w:cs="Times New Roman"/>
+        </w:rPr>
+      </w:pPr>
+      <w:r>
+        <w:rPr>
+          <w:rFonts w:ascii="Times New Roman" w:hAnsi="Times New Roman" w:cs="Times New Roman"/>
+        </w:rPr>
+        <w:t>CSS also supports advanced styling techniques like animations and transitions. Developers can apply animations to elements, defining keyframes, duration, and timing functions. This adds dynamic and interactive elements to web pages, creating engaging user experiences. Transitions, on the other hand, allow smooth and gradual changes in CSS property values, providing visual feedback during user interactions.</w:t>
+      </w:r>
+    </w:p>
+    <w:p>
+      <w:pPr>
+        <w:spacing w:line="360" w:lineRule="auto"/>
+        <w:rPr>
+          <w:rFonts w:ascii="Times New Roman" w:hAnsi="Times New Roman" w:cs="Times New Roman"/>
+        </w:rPr>
+      </w:pPr>
+      <w:r>
+        <w:rPr>
+          <w:rFonts w:ascii="Times New Roman" w:hAnsi="Times New Roman" w:cs="Times New Roman"/>
+        </w:rPr>
+        <w:t>Additionally, CSS can be used to control the layout and positioning of elements on a web page. Flexbox and CSS Grid are two powerful layout models in CSS that enable developers to create complex and responsive page structures. They offer flexibility in arranging and aligning elements, adjusting their size and position based on available space.</w:t>
+      </w:r>
+    </w:p>
+    <w:p>
+      <w:pPr>
+        <w:spacing w:line="360" w:lineRule="auto"/>
+        <w:rPr>
+          <w:rFonts w:ascii="Times New Roman" w:hAnsi="Times New Roman" w:cs="Times New Roman"/>
+        </w:rPr>
+      </w:pPr>
+      <w:r>
+        <w:rPr>
+          <w:rFonts w:ascii="Times New Roman" w:hAnsi="Times New Roman" w:cs="Times New Roman"/>
+        </w:rPr>
+        <w:t>CSS preprocessors, such as Sass and Less, extend the capabilities of CSS by introducing variables, nesting, mixins, and other features. These preprocessors enhance code organization and maintainability, allowing for more efficient and modular CSS development.</w:t>
+      </w:r>
+    </w:p>
+    <w:p>
+      <w:pPr>
+        <w:spacing w:line="360" w:lineRule="auto"/>
+        <w:rPr>
+          <w:rFonts w:ascii="Times New Roman" w:hAnsi="Times New Roman" w:cs="Times New Roman"/>
+        </w:rPr>
+      </w:pPr>
+      <w:r>
+        <w:rPr>
+          <w:rFonts w:ascii="Times New Roman" w:hAnsi="Times New Roman" w:cs="Times New Roman"/>
+        </w:rPr>
+        <w:t>In summary, CSS is a crucial component in web development, enabling developers to customize the visual appearance, layout, and responsiveness of web pages. Its separation from HTML promotes code reusability and maintainability, while its extensive range of selectors, properties, and techniques offer great flexibility in styling. With CSS, developers can create visually appealing, interactive, and responsive websites that provide engaging user experiences.</w:t>
+      </w:r>
+    </w:p>
+    <w:p>
+      <w:pPr>
+        <w:spacing w:line="360" w:lineRule="auto"/>
+        <w:rPr>
+          <w:rFonts w:ascii="Times New Roman" w:hAnsi="Times New Roman" w:cs="Times New Roman"/>
+          <w:b/>
+          <w:bCs/>
+          <w:sz w:val="28"/>
+          <w:szCs w:val="28"/>
+        </w:rPr>
+      </w:pPr>
+      <w:r>
+        <w:rPr>
+          <w:rFonts w:ascii="Times New Roman" w:hAnsi="Times New Roman" w:cs="Times New Roman"/>
+          <w:b/>
+          <w:bCs/>
+          <w:sz w:val="28"/>
+          <w:szCs w:val="28"/>
+        </w:rPr>
+        <w:t>BOOTSRAP</w:t>
+      </w:r>
+    </w:p>
+    <w:p>
+      <w:pPr>
+        <w:spacing w:line="360" w:lineRule="auto"/>
+        <w:rPr>
+          <w:rFonts w:ascii="Times New Roman" w:hAnsi="Times New Roman" w:cs="Times New Roman"/>
+        </w:rPr>
+      </w:pPr>
+      <w:r>
+        <w:rPr>
+          <w:rFonts w:ascii="Times New Roman" w:hAnsi="Times New Roman" w:cs="Times New Roman"/>
+        </w:rPr>
+        <w:t>Bootstrap is a popular front-end framework that provides a comprehensive set of tools, components, and styles for building responsive and visually appealing websites and web applications. It simplifies the process of web development by offering pre-designed elements and a responsive grid system that adapts to different screen sizes.</w:t>
+      </w:r>
+    </w:p>
+    <w:p>
+      <w:pPr>
+        <w:spacing w:line="360" w:lineRule="auto"/>
+        <w:rPr>
+          <w:rFonts w:ascii="Times New Roman" w:hAnsi="Times New Roman" w:cs="Times New Roman"/>
+        </w:rPr>
+      </w:pPr>
+      <w:r>
+        <w:rPr>
+          <w:rFonts w:ascii="Times New Roman" w:hAnsi="Times New Roman" w:cs="Times New Roman"/>
+        </w:rPr>
+        <w:t>One of the key advantages of Bootstrap is its extensive collection of CSS classes and components. These include buttons, forms, navigation bars, cards, modals, carousels, and much more. By utilizing these ready-to-use components, developers can save time and effort in designing and coding common UI elements, ensuring consistency and a professional look and feel across their projects.</w:t>
+      </w:r>
+    </w:p>
+    <w:p>
+      <w:pPr>
+        <w:spacing w:line="360" w:lineRule="auto"/>
+        <w:rPr>
+          <w:rFonts w:ascii="Times New Roman" w:hAnsi="Times New Roman" w:cs="Times New Roman"/>
+        </w:rPr>
+      </w:pPr>
+      <w:r>
+        <w:rPr>
+          <w:rFonts w:ascii="Times New Roman" w:hAnsi="Times New Roman" w:cs="Times New Roman"/>
+        </w:rPr>
+        <w:t xml:space="preserve">Bootstrap incorporates a responsive grid system that allows developers to create fluid and flexible layouts. The grid system is based on a 12-column structure, which can be easily customized and </w:t>
+      </w:r>
+      <w:r>
+        <w:rPr>
+          <w:rFonts w:ascii="Times New Roman" w:hAnsi="Times New Roman" w:cs="Times New Roman"/>
+        </w:rPr>
+        <w:lastRenderedPageBreak/>
+        <w:t>adjusted to accommodate different screen sizes. This enables the creation of responsive designs that automatically adapt to various devices, such as desktops, tablets, and mobile phones.</w:t>
+      </w:r>
+    </w:p>
+    <w:p>
+      <w:pPr>
+        <w:spacing w:line="360" w:lineRule="auto"/>
+        <w:rPr>
+          <w:rFonts w:ascii="Times New Roman" w:hAnsi="Times New Roman" w:cs="Times New Roman"/>
+        </w:rPr>
+      </w:pPr>
+      <w:r>
+        <w:rPr>
+          <w:rFonts w:ascii="Times New Roman" w:hAnsi="Times New Roman" w:cs="Times New Roman"/>
+        </w:rPr>
+        <w:t>In addition to its CSS components, Bootstrap also includes a JavaScript component library. This library offers interactive features, such as dropdowns, tooltips, modals, and scrollspy, that enhance the functionality and user experience of web applications. The JavaScript plugins can be easily integrated into projects, providing dynamic and interactive elements without the need for writing complex JavaScript code from scratch.</w:t>
+      </w:r>
+    </w:p>
+    <w:p>
+      <w:pPr>
+        <w:spacing w:line="360" w:lineRule="auto"/>
+        <w:rPr>
+          <w:rFonts w:ascii="Times New Roman" w:hAnsi="Times New Roman" w:cs="Times New Roman"/>
+        </w:rPr>
+      </w:pPr>
+      <w:r>
+        <w:rPr>
+          <w:rFonts w:ascii="Times New Roman" w:hAnsi="Times New Roman" w:cs="Times New Roman"/>
+        </w:rPr>
+        <w:t>Bootstrap is highly customizable, allowing developers to modify the default styles and components to match their project requirements. It provides a wide range of customizable variables and mixins, making it easy to tailor the design and appearance to specific branding or design guidelines. This flexibility ensures that Bootstrap can be adapted to suit a variety of design aesthetics and project needs.</w:t>
+      </w:r>
+    </w:p>
+    <w:p>
+      <w:pPr>
+        <w:spacing w:line="360" w:lineRule="auto"/>
+        <w:rPr>
+          <w:rFonts w:ascii="Times New Roman" w:hAnsi="Times New Roman" w:cs="Times New Roman"/>
+        </w:rPr>
+      </w:pPr>
+      <w:r>
+        <w:rPr>
+          <w:rFonts w:ascii="Times New Roman" w:hAnsi="Times New Roman" w:cs="Times New Roman"/>
+        </w:rPr>
+        <w:t>Another advantage of Bootstrap is its active and supportive community. It has a large user base and an extensive collection of online resources, including documentation, tutorials, and forums. This makes it easier for developers to find assistance, troubleshoot issues, and stay up to date with the latest Bootstrap developments and best practices.</w:t>
+      </w:r>
+    </w:p>
+    <w:p>
+      <w:pPr>
+        <w:spacing w:line="360" w:lineRule="auto"/>
+        <w:rPr>
+          <w:rFonts w:ascii="Times New Roman" w:hAnsi="Times New Roman" w:cs="Times New Roman"/>
+        </w:rPr>
+      </w:pPr>
+      <w:r>
+        <w:rPr>
+          <w:rFonts w:ascii="Times New Roman" w:hAnsi="Times New Roman" w:cs="Times New Roman"/>
+        </w:rPr>
+        <w:t>In summary, Bootstrap is a powerful and widely-used front-end framework that simplifies the development of responsive and visually appealing websites and web applications. With its vast array of pre-designed components, responsive grid system, JavaScript plugins, and customization options, Bootstrap provides developers with a solid foundation to create modern and engaging user interfaces. Its active community ensures ongoing support and resources for developers, making it an excellent choice for rapid and efficient web development.</w:t>
+      </w:r>
+    </w:p>
+    <w:p>
+      <w:pPr>
+        <w:spacing w:line="360" w:lineRule="auto"/>
+        <w:rPr>
+          <w:rFonts w:ascii="Times New Roman" w:hAnsi="Times New Roman" w:cs="Times New Roman"/>
+          <w:b/>
+          <w:bCs/>
+          <w:sz w:val="28"/>
+          <w:szCs w:val="28"/>
+        </w:rPr>
+      </w:pPr>
+      <w:r>
+        <w:rPr>
+          <w:rFonts w:ascii="Times New Roman" w:hAnsi="Times New Roman" w:cs="Times New Roman"/>
+          <w:b/>
+          <w:bCs/>
+          <w:sz w:val="28"/>
+          <w:szCs w:val="28"/>
+        </w:rPr>
+        <w:t>J</w:t>
+      </w:r>
+      <w:r>
+        <w:rPr>
+          <w:rFonts w:ascii="Times New Roman" w:hAnsi="Times New Roman" w:cs="Times New Roman"/>
+          <w:b/>
+          <w:bCs/>
+          <w:sz w:val="28"/>
+          <w:szCs w:val="28"/>
+        </w:rPr>
+        <w:t>AVASCRIPT</w:t>
+      </w:r>
+    </w:p>
+    <w:p>
+      <w:pPr>
+        <w:spacing w:line="360" w:lineRule="auto"/>
+        <w:rPr>
+          <w:rFonts w:ascii="Times New Roman" w:hAnsi="Times New Roman" w:cs="Times New Roman"/>
+        </w:rPr>
+      </w:pPr>
+      <w:r>
+        <w:rPr>
+          <w:rFonts w:ascii="Times New Roman" w:hAnsi="Times New Roman" w:cs="Times New Roman"/>
+        </w:rPr>
+        <w:t>JavaScript (JS) is a versatile programming language primarily used for adding interactivity and dynamic behavior to websites. It is a client-side scripting language that runs in the user's web browser, allowing for enhanced user experiences and interactive web applications.</w:t>
+      </w:r>
+    </w:p>
+    <w:p>
+      <w:pPr>
+        <w:spacing w:line="360" w:lineRule="auto"/>
+        <w:rPr>
+          <w:rFonts w:ascii="Times New Roman" w:hAnsi="Times New Roman" w:cs="Times New Roman"/>
+        </w:rPr>
+      </w:pPr>
+      <w:r>
+        <w:rPr>
+          <w:rFonts w:ascii="Times New Roman" w:hAnsi="Times New Roman" w:cs="Times New Roman"/>
+        </w:rPr>
+        <w:t>One of the key strengths of JavaScript is its ability to manipulate and modify the Document Object Model (DOM) of a web page. With JS, developers can dynamically update and change the content, structure, and styling of web elements, providing real-time feedback and interactivity to users. This capability enables the creation of responsive and interactive web interfaces.</w:t>
+      </w:r>
+    </w:p>
+    <w:p>
+      <w:pPr>
+        <w:spacing w:line="360" w:lineRule="auto"/>
+        <w:rPr>
+          <w:rFonts w:ascii="Times New Roman" w:hAnsi="Times New Roman" w:cs="Times New Roman"/>
+        </w:rPr>
+      </w:pPr>
+      <w:r>
+        <w:rPr>
+          <w:rFonts w:ascii="Times New Roman" w:hAnsi="Times New Roman" w:cs="Times New Roman"/>
+        </w:rPr>
+        <w:t xml:space="preserve">JavaScript offers a wide range of built-in functions and methods that empower developers to perform complex operations and computations. It supports variables, data types, operators, loops, conditionals, and functions, providing the essential building blocks for writing logic and algorithms. Additionally, </w:t>
+      </w:r>
+      <w:r>
+        <w:rPr>
+          <w:rFonts w:ascii="Times New Roman" w:hAnsi="Times New Roman" w:cs="Times New Roman"/>
+        </w:rPr>
+        <w:lastRenderedPageBreak/>
+        <w:t>JavaScript provides support for object-oriented programming concepts, allowing for code organization and reuse.</w:t>
+      </w:r>
+    </w:p>
+    <w:p>
+      <w:pPr>
+        <w:spacing w:line="360" w:lineRule="auto"/>
+        <w:rPr>
+          <w:rFonts w:ascii="Times New Roman" w:hAnsi="Times New Roman" w:cs="Times New Roman"/>
+        </w:rPr>
+      </w:pPr>
+      <w:r>
+        <w:rPr>
+          <w:rFonts w:ascii="Times New Roman" w:hAnsi="Times New Roman" w:cs="Times New Roman"/>
+        </w:rPr>
+        <w:t>The language is extensively used for handling user events, such as button clicks, form submissions, mouse movements, and keyboard interactions. Developers can attach event listeners to specific elements and define custom actions or responses when those events occur. This facilitates user interactions and enables the creation of interactive features like form validation, animations, and interactive components.</w:t>
+      </w:r>
+    </w:p>
+    <w:p>
+      <w:pPr>
+        <w:spacing w:line="360" w:lineRule="auto"/>
+        <w:rPr>
+          <w:rFonts w:ascii="Times New Roman" w:hAnsi="Times New Roman" w:cs="Times New Roman"/>
+        </w:rPr>
+      </w:pPr>
+      <w:r>
+        <w:rPr>
+          <w:rFonts w:ascii="Times New Roman" w:hAnsi="Times New Roman" w:cs="Times New Roman"/>
+        </w:rPr>
+        <w:t>JavaScript also provides support for asynchronous programming through the use of callbacks, promises, and the more recent async/await syntax. This allows developers to handle time-consuming tasks, such as fetching data from servers or performing network requests, without blocking the user interface. Asynchronous programming enhances the performance and responsiveness of web applications.</w:t>
+      </w:r>
+    </w:p>
+    <w:p>
+      <w:pPr>
+        <w:spacing w:line="360" w:lineRule="auto"/>
+        <w:rPr>
+          <w:rFonts w:ascii="Times New Roman" w:hAnsi="Times New Roman" w:cs="Times New Roman"/>
+        </w:rPr>
+      </w:pPr>
+      <w:r>
+        <w:rPr>
+          <w:rFonts w:ascii="Times New Roman" w:hAnsi="Times New Roman" w:cs="Times New Roman"/>
+        </w:rPr>
+        <w:t>Moreover, JavaScript has a vast ecosystem of libraries and frameworks that extend its capabilities. Libraries like jQuery simplify DOM manipulation and provide additional utilities, while frameworks like React, Angular, and Vue.js offer powerful tools for building complex and scalable web applications. These tools enhance productivity, code organization, and maintainability, making JavaScript a popular choice for modern web development.</w:t>
+      </w:r>
+    </w:p>
+    <w:p>
+      <w:pPr>
+        <w:spacing w:line="360" w:lineRule="auto"/>
+        <w:rPr>
+          <w:rFonts w:ascii="Times New Roman" w:hAnsi="Times New Roman" w:cs="Times New Roman"/>
+        </w:rPr>
+      </w:pPr>
+      <w:r>
+        <w:rPr>
+          <w:rFonts w:ascii="Times New Roman" w:hAnsi="Times New Roman" w:cs="Times New Roman"/>
+        </w:rPr>
+        <w:t>Furthermore, JavaScript is not limited to the client-side environment. With Node.js, developers can use JavaScript on the server-side as well. This enables the development of full-stack web applications where JavaScript is used for both front-end and back-end development, allowing for code reuse and seamless integration between client and server components.</w:t>
+      </w:r>
+    </w:p>
+    <w:p>
+      <w:pPr>
+        <w:spacing w:line="360" w:lineRule="auto"/>
+        <w:rPr>
+          <w:rFonts w:ascii="Times New Roman" w:hAnsi="Times New Roman" w:cs="Times New Roman"/>
+        </w:rPr>
+      </w:pPr>
+      <w:r>
+        <w:rPr>
+          <w:rFonts w:ascii="Times New Roman" w:hAnsi="Times New Roman" w:cs="Times New Roman"/>
+        </w:rPr>
+        <w:t>In summary, JavaScript is a versatile and essential programming language for web development. Its ability to manipulate the DOM, handle events, perform computations, and support asynchronous programming makes it a powerful tool for creating interactive and dynamic web experiences. With its extensive ecosystem and widespread adoption, JavaScript continues to be a fundamental language for building modern web applications.</w:t>
+      </w:r>
+    </w:p>
+    <w:p>
+      <w:pPr>
+        <w:spacing w:line="360" w:lineRule="auto"/>
+        <w:rPr>
+          <w:rFonts w:ascii="Times New Roman" w:hAnsi="Times New Roman" w:cs="Times New Roman"/>
+          <w:b/>
+          <w:bCs/>
+          <w:sz w:val="28"/>
+          <w:szCs w:val="28"/>
+        </w:rPr>
+      </w:pPr>
+      <w:r>
+        <w:rPr>
+          <w:rFonts w:ascii="Times New Roman" w:hAnsi="Times New Roman" w:cs="Times New Roman"/>
+          <w:b/>
+          <w:bCs/>
+          <w:sz w:val="28"/>
+          <w:szCs w:val="28"/>
+        </w:rPr>
+        <w:t>DJANGO</w:t>
+      </w:r>
+    </w:p>
+    <w:p>
+      <w:pPr>
+        <w:spacing w:line="360" w:lineRule="auto"/>
+        <w:rPr>
+          <w:rFonts w:ascii="Times New Roman" w:hAnsi="Times New Roman" w:cs="Times New Roman"/>
+        </w:rPr>
+      </w:pPr>
+      <w:r>
+        <w:rPr>
+          <w:rFonts w:ascii="Times New Roman" w:hAnsi="Times New Roman" w:cs="Times New Roman"/>
+        </w:rPr>
+        <w:t>Django is a high-level Python web framework that facilitates rapid and efficient development of secure, scalable, and maintainable web applications. It follows the model-view-controller (MVC) architectural pattern, emphasizing clean design, code reusability, and the principle of "Don't Repeat Yourself" (DRY).</w:t>
+      </w:r>
+    </w:p>
+    <w:p>
+      <w:pPr>
+        <w:spacing w:line="360" w:lineRule="auto"/>
+        <w:rPr>
+          <w:rFonts w:ascii="Times New Roman" w:hAnsi="Times New Roman" w:cs="Times New Roman"/>
+        </w:rPr>
+      </w:pPr>
+    </w:p>
+    <w:p>
+      <w:pPr>
+        <w:spacing w:line="360" w:lineRule="auto"/>
+        <w:rPr>
+          <w:rFonts w:ascii="Times New Roman" w:hAnsi="Times New Roman" w:cs="Times New Roman"/>
+        </w:rPr>
+      </w:pPr>
+      <w:r>
+        <w:rPr>
+          <w:rFonts w:ascii="Times New Roman" w:hAnsi="Times New Roman" w:cs="Times New Roman"/>
+        </w:rPr>
+        <w:lastRenderedPageBreak/>
+        <w:t>One of the key advantages of Django is its comprehensive set of built-in features and tools. It includes an object-relational mapper (ORM) that simplifies database interactions, enabling developers to work with databases using Python objects instead of writing SQL queries. This promotes efficient data modeling and abstraction, reducing the complexity of database operations.</w:t>
+      </w:r>
+    </w:p>
+    <w:p>
+      <w:pPr>
+        <w:spacing w:line="360" w:lineRule="auto"/>
+        <w:rPr>
+          <w:rFonts w:ascii="Times New Roman" w:hAnsi="Times New Roman" w:cs="Times New Roman"/>
+        </w:rPr>
+      </w:pPr>
+      <w:r>
+        <w:rPr>
+          <w:rFonts w:ascii="Times New Roman" w:hAnsi="Times New Roman" w:cs="Times New Roman"/>
+        </w:rPr>
+        <w:t>Django provides a robust and flexible authentication and authorization system, allowing developers to handle user registration, login, password resets, and user permissions with ease. This built-in authentication system ensures secure user management and protects against common security vulnerabilities.</w:t>
+      </w:r>
+    </w:p>
+    <w:p>
+      <w:pPr>
+        <w:spacing w:line="360" w:lineRule="auto"/>
+        <w:rPr>
+          <w:rFonts w:ascii="Times New Roman" w:hAnsi="Times New Roman" w:cs="Times New Roman"/>
+        </w:rPr>
+      </w:pPr>
+      <w:r>
+        <w:rPr>
+          <w:rFonts w:ascii="Times New Roman" w:hAnsi="Times New Roman" w:cs="Times New Roman"/>
+        </w:rPr>
+        <w:t>Another strength of Django is its automatic admin interface. With just a few lines of code, developers can create a fully functional and customizable administrative interface for managing data models and performing CRUD (Create, Read, Update, Delete) operations. This saves significant development time and effort, especially for back-end administration tasks.</w:t>
+      </w:r>
+    </w:p>
+    <w:p>
+      <w:pPr>
+        <w:spacing w:line="360" w:lineRule="auto"/>
+        <w:rPr>
+          <w:rFonts w:ascii="Times New Roman" w:hAnsi="Times New Roman" w:cs="Times New Roman"/>
+        </w:rPr>
+      </w:pPr>
+      <w:r>
+        <w:rPr>
+          <w:rFonts w:ascii="Times New Roman" w:hAnsi="Times New Roman" w:cs="Times New Roman"/>
+        </w:rPr>
+        <w:t>Django follows the "batteries included" philosophy, which means that it comes with a wide range of reusable components and libraries. These include form handling, file uploads, caching mechanisms, URL routing, template engine, and internationalization support. These built-in functionalities streamline the development process and allow developers to focus on implementing business logic rather than reinventing the wheel.</w:t>
+      </w:r>
+    </w:p>
+    <w:p>
+      <w:pPr>
+        <w:spacing w:line="360" w:lineRule="auto"/>
+        <w:rPr>
+          <w:rFonts w:ascii="Times New Roman" w:hAnsi="Times New Roman" w:cs="Times New Roman"/>
+        </w:rPr>
+      </w:pPr>
+      <w:r>
+        <w:rPr>
+          <w:rFonts w:ascii="Times New Roman" w:hAnsi="Times New Roman" w:cs="Times New Roman"/>
+        </w:rPr>
+        <w:t>Django's templating system provides a powerful way to separate HTML markup from Python code, enabling clean and maintainable code organization. It supports template inheritance, template tags, and filters, allowing for flexible and dynamic content rendering. Additionally, Django supports front-end frameworks like Bootstrap for enhanced user interface design.</w:t>
+      </w:r>
+    </w:p>
+    <w:p>
+      <w:pPr>
+        <w:spacing w:line="360" w:lineRule="auto"/>
+        <w:rPr>
+          <w:rFonts w:ascii="Times New Roman" w:hAnsi="Times New Roman" w:cs="Times New Roman"/>
+        </w:rPr>
+      </w:pPr>
+      <w:r>
+        <w:rPr>
+          <w:rFonts w:ascii="Times New Roman" w:hAnsi="Times New Roman" w:cs="Times New Roman"/>
+        </w:rPr>
+        <w:t>Django's scalability and performance are also notable. It incorporates caching mechanisms, database query optimization techniques, and asynchronous task processing through libraries like Celery and Django Channels. These features ensure efficient handling of high traffic and complex web applications.</w:t>
+      </w:r>
+    </w:p>
+    <w:p>
+      <w:pPr>
+        <w:spacing w:line="360" w:lineRule="auto"/>
+        <w:rPr>
+          <w:rFonts w:ascii="Times New Roman" w:hAnsi="Times New Roman" w:cs="Times New Roman"/>
+        </w:rPr>
+      </w:pPr>
+      <w:r>
+        <w:rPr>
+          <w:rFonts w:ascii="Times New Roman" w:hAnsi="Times New Roman" w:cs="Times New Roman"/>
+        </w:rPr>
+        <w:t>Django's community is vibrant and active, offering extensive documentation, tutorials, and third-party packages. This makes it easier for developers to get started, find solutions to common challenges, and stay updated with the latest best practices in Django development.</w:t>
+      </w:r>
+    </w:p>
+    <w:p>
+      <w:pPr>
+        <w:spacing w:line="360" w:lineRule="auto"/>
+        <w:rPr>
+          <w:rFonts w:ascii="Times New Roman" w:hAnsi="Times New Roman" w:cs="Times New Roman"/>
+        </w:rPr>
+      </w:pPr>
+      <w:r>
+        <w:rPr>
+          <w:rFonts w:ascii="Times New Roman" w:hAnsi="Times New Roman" w:cs="Times New Roman"/>
+        </w:rPr>
+        <w:t>In summary, Django is a powerful Python web framework that empowers developers to build robust, secure, and scalable web applications. Its built-in features, authentication system, automatic admin interface, and extensive ecosystem make it a preferred choice for developers seeking productivity, maintainability, and code efficiency. With Django, developers can focus on delivering high-quality applications while leveraging the framework's best practices and community support.</w:t>
+      </w:r>
+    </w:p>
+    <w:p>
+      <w:pPr>
+        <w:spacing w:line="360" w:lineRule="auto"/>
+        <w:rPr>
+          <w:rFonts w:ascii="Times New Roman" w:hAnsi="Times New Roman" w:cs="Times New Roman"/>
+          <w:b/>
+          <w:bCs/>
+          <w:sz w:val="28"/>
+          <w:szCs w:val="28"/>
+        </w:rPr>
+      </w:pPr>
+      <w:r>
+        <w:rPr>
+          <w:rFonts w:ascii="Times New Roman" w:hAnsi="Times New Roman" w:cs="Times New Roman"/>
+          <w:b/>
+          <w:bCs/>
+          <w:sz w:val="28"/>
+          <w:szCs w:val="28"/>
+        </w:rPr>
+        <w:lastRenderedPageBreak/>
+        <w:t>DBSQLITE3</w:t>
+      </w:r>
+    </w:p>
+    <w:p>
+      <w:pPr>
+        <w:spacing w:line="360" w:lineRule="auto"/>
+        <w:rPr>
+          <w:rFonts w:ascii="Times New Roman" w:hAnsi="Times New Roman" w:cs="Times New Roman"/>
+        </w:rPr>
+      </w:pPr>
+      <w:r>
+        <w:rPr>
+          <w:rFonts w:ascii="Times New Roman" w:hAnsi="Times New Roman" w:cs="Times New Roman"/>
+        </w:rPr>
+        <w:t>SQLite3 is a lightweight, open-source, embedded relational database management system (RDBMS) that is widely used for small to medium-sized applications. It provides a self-contained, serverless architecture, making it easy to integrate and deploy within various software systems.</w:t>
+      </w:r>
+    </w:p>
+    <w:p>
+      <w:pPr>
+        <w:spacing w:line="360" w:lineRule="auto"/>
+        <w:rPr>
+          <w:rFonts w:ascii="Times New Roman" w:hAnsi="Times New Roman" w:cs="Times New Roman"/>
+        </w:rPr>
+      </w:pPr>
+      <w:r>
+        <w:rPr>
+          <w:rFonts w:ascii="Times New Roman" w:hAnsi="Times New Roman" w:cs="Times New Roman"/>
+        </w:rPr>
+        <w:t>One of the key advantages of SQLite3 is its simplicity and ease of use. It is a single-file database that does not require a separate server process, which simplifies setup and administration. Developers can easily incorporate SQLite3 into their projects by linking the appropriate libraries and utilizing the provided APIs.</w:t>
+      </w:r>
+    </w:p>
+    <w:p>
+      <w:pPr>
+        <w:spacing w:line="360" w:lineRule="auto"/>
+        <w:rPr>
+          <w:rFonts w:ascii="Times New Roman" w:hAnsi="Times New Roman" w:cs="Times New Roman"/>
+        </w:rPr>
+      </w:pPr>
+      <w:r>
+        <w:rPr>
+          <w:rFonts w:ascii="Times New Roman" w:hAnsi="Times New Roman" w:cs="Times New Roman"/>
+        </w:rPr>
+        <w:t>SQLite3 supports a subset of the SQL language, allowing developers to interact with the database using standard SQL statements. It offers essential SQL features, such as creating and modifying database tables, inserting and retrieving data, and executing queries. The SQL syntax is intuitive and familiar to developers experienced with relational databases, making it straightforward to work with SQLite3.</w:t>
+      </w:r>
+    </w:p>
+    <w:p>
+      <w:pPr>
+        <w:spacing w:line="360" w:lineRule="auto"/>
+        <w:rPr>
+          <w:rFonts w:ascii="Times New Roman" w:hAnsi="Times New Roman" w:cs="Times New Roman"/>
+        </w:rPr>
+      </w:pPr>
+      <w:r>
+        <w:rPr>
+          <w:rFonts w:ascii="Times New Roman" w:hAnsi="Times New Roman" w:cs="Times New Roman"/>
+        </w:rPr>
+        <w:t>Despite its lightweight nature, SQLite3 is robust and reliable. It provides transactional capabilities, ensuring data integrity and consistency. Developers can use transactions to group multiple database operations into atomic units, allowing for rollbacks in case of errors or failures. This feature is especially valuable in multi-user scenarios where data concurrency and consistency are critical.</w:t>
+      </w:r>
+    </w:p>
+    <w:p>
+      <w:pPr>
+        <w:spacing w:line="360" w:lineRule="auto"/>
+        <w:rPr>
+          <w:rFonts w:ascii="Times New Roman" w:hAnsi="Times New Roman" w:cs="Times New Roman"/>
+        </w:rPr>
+      </w:pPr>
+      <w:r>
+        <w:rPr>
+          <w:rFonts w:ascii="Times New Roman" w:hAnsi="Times New Roman" w:cs="Times New Roman"/>
+        </w:rPr>
+        <w:t>SQLite3 is designed to be highly efficient in terms of performance and resource usage. It is optimized for read-heavy workloads, making it ideal for applications that require fast data retrieval. Additionally, SQLite3 has a small memory footprint and requires minimal disk space, making it suitable for resource-constrained environments.</w:t>
+      </w:r>
+    </w:p>
+    <w:p>
+      <w:pPr>
+        <w:spacing w:line="360" w:lineRule="auto"/>
+        <w:rPr>
+          <w:rFonts w:ascii="Times New Roman" w:hAnsi="Times New Roman" w:cs="Times New Roman"/>
+        </w:rPr>
+      </w:pPr>
+      <w:r>
+        <w:rPr>
+          <w:rFonts w:ascii="Times New Roman" w:hAnsi="Times New Roman" w:cs="Times New Roman"/>
+        </w:rPr>
+        <w:t>Another notable feature of SQLite3 is its portability. It is cross-platform and can run on various operating systems, including Windows, macOS, Linux, and mobile platforms like Android and iOS. This flexibility allows developers to build applications that can be deployed on different platforms without significant modifications.</w:t>
+      </w:r>
+    </w:p>
+    <w:p>
+      <w:pPr>
+        <w:spacing w:line="360" w:lineRule="auto"/>
+        <w:rPr>
+          <w:rFonts w:ascii="Times New Roman" w:hAnsi="Times New Roman" w:cs="Times New Roman"/>
+        </w:rPr>
+      </w:pPr>
+      <w:r>
+        <w:rPr>
+          <w:rFonts w:ascii="Times New Roman" w:hAnsi="Times New Roman" w:cs="Times New Roman"/>
+        </w:rPr>
+        <w:t>SQLite3 offers extensive documentation and a supportive community, providing resources and assistance to developers. The official SQLite website includes detailed documentation, tutorials, and examples, making it easy to get started and troubleshoot issues. Additionally, there are numerous third-party libraries and frameworks that provide additional functionality and abstraction layers for working with SQLite3.</w:t>
+      </w:r>
+    </w:p>
+    <w:p>
+      <w:pPr>
+        <w:spacing w:line="360" w:lineRule="auto"/>
+        <w:rPr>
+          <w:rFonts w:ascii="Times New Roman" w:hAnsi="Times New Roman" w:cs="Times New Roman"/>
+        </w:rPr>
+      </w:pPr>
+      <w:r>
+        <w:rPr>
+          <w:rFonts w:ascii="Times New Roman" w:hAnsi="Times New Roman" w:cs="Times New Roman"/>
+        </w:rPr>
+        <w:t xml:space="preserve">In summary, SQLite3 is a lightweight and versatile relational database management system that offers simplicity, reliability, and efficiency. Its self-contained architecture, SQL support, transactional capabilities, and cross-platform compatibility make it a popular choice for embedded databases in a </w:t>
+      </w:r>
+      <w:r>
+        <w:rPr>
+          <w:rFonts w:ascii="Times New Roman" w:hAnsi="Times New Roman" w:cs="Times New Roman"/>
+        </w:rPr>
+        <w:lastRenderedPageBreak/>
+        <w:t>wide range of applications. With its small footprint and ease of integration, SQLite3 enables developers to incorporate database functionality into their projects with minimal overhead.</w:t>
+      </w:r>
+    </w:p>
+    <w:p>
+      <w:pPr>
+        <w:spacing w:line="360" w:lineRule="auto"/>
+        <w:rPr>
+          <w:rFonts w:ascii="Times New Roman" w:hAnsi="Times New Roman" w:cs="Times New Roman"/>
+          <w:b/>
+          <w:bCs/>
+          <w:sz w:val="28"/>
+          <w:szCs w:val="28"/>
+        </w:rPr>
+      </w:pPr>
+      <w:r>
+        <w:rPr>
+          <w:rFonts w:ascii="Times New Roman" w:hAnsi="Times New Roman" w:cs="Times New Roman"/>
+          <w:b/>
+          <w:bCs/>
+          <w:sz w:val="28"/>
+          <w:szCs w:val="28"/>
+        </w:rPr>
+        <w:t>GIT</w:t>
+      </w:r>
+    </w:p>
+    <w:p>
+      <w:pPr>
+        <w:spacing w:line="360" w:lineRule="auto"/>
+        <w:rPr>
+          <w:rFonts w:ascii="Times New Roman" w:hAnsi="Times New Roman" w:cs="Times New Roman"/>
+        </w:rPr>
+      </w:pPr>
+      <w:r>
+        <w:rPr>
+          <w:rFonts w:ascii="Times New Roman" w:hAnsi="Times New Roman" w:cs="Times New Roman"/>
+        </w:rPr>
+        <w:t>Git is a widely used distributed version control system that allows developers to efficiently manage and track changes in source code during the software development process. It provides a reliable and scalable solution for collaboration, code sharing, and maintaining a history of project modifications.</w:t>
+      </w:r>
+    </w:p>
+    <w:p>
+      <w:pPr>
+        <w:spacing w:line="360" w:lineRule="auto"/>
+        <w:rPr>
+          <w:rFonts w:ascii="Times New Roman" w:hAnsi="Times New Roman" w:cs="Times New Roman"/>
+        </w:rPr>
+      </w:pPr>
+      <w:r>
+        <w:rPr>
+          <w:rFonts w:ascii="Times New Roman" w:hAnsi="Times New Roman" w:cs="Times New Roman"/>
+        </w:rPr>
+        <w:t>One of the key advantages of Git is its distributed nature. Each developer working on a project has a complete local copy of the repository, including the entire history of changes. This enables developers to work offline and independently, committing changes to their local repositories. They can later synchronize their changes with a central repository or share them with other team members, facilitating seamless collaboration.</w:t>
+      </w:r>
+    </w:p>
+    <w:p>
+      <w:pPr>
+        <w:spacing w:line="360" w:lineRule="auto"/>
+        <w:rPr>
+          <w:rFonts w:ascii="Times New Roman" w:hAnsi="Times New Roman" w:cs="Times New Roman"/>
+        </w:rPr>
+      </w:pPr>
+      <w:r>
+        <w:rPr>
+          <w:rFonts w:ascii="Times New Roman" w:hAnsi="Times New Roman" w:cs="Times New Roman"/>
+        </w:rPr>
+        <w:t>Git offers a streamlined workflow for managing changes in code. Developers can create branches to isolate their work on specific features or bug fixes. This allows multiple team members to work on different aspects of a project simultaneously, without interfering with each other's changes. Once the changes are complete, branches can be merged back into the main codebase, ensuring a controlled and organized integration of new code.</w:t>
+      </w:r>
+    </w:p>
+    <w:p>
+      <w:pPr>
+        <w:spacing w:line="360" w:lineRule="auto"/>
+        <w:rPr>
+          <w:rFonts w:ascii="Times New Roman" w:hAnsi="Times New Roman" w:cs="Times New Roman"/>
+        </w:rPr>
+      </w:pPr>
+      <w:r>
+        <w:rPr>
+          <w:rFonts w:ascii="Times New Roman" w:hAnsi="Times New Roman" w:cs="Times New Roman"/>
+        </w:rPr>
+        <w:t>The ability to track changes in Git is a powerful feature. Every commit represents a specific modification to the codebase, including details such as the author, timestamp, and a unique identifier. This enables developers to review the history of changes, understand the evolution of the project, and easily revert to previous versions if needed. Git also provides tools for comparing different versions of files, identifying modifications, and resolving conflicts during merging.</w:t>
+      </w:r>
+    </w:p>
+    <w:p>
+      <w:pPr>
+        <w:spacing w:line="360" w:lineRule="auto"/>
+        <w:rPr>
+          <w:rFonts w:ascii="Times New Roman" w:hAnsi="Times New Roman" w:cs="Times New Roman"/>
+        </w:rPr>
+      </w:pPr>
+      <w:r>
+        <w:rPr>
+          <w:rFonts w:ascii="Times New Roman" w:hAnsi="Times New Roman" w:cs="Times New Roman"/>
+        </w:rPr>
+        <w:t>Git simplifies collaboration by offering seamless remote repository integration. Developers can push their local changes to a shared repository, such as GitHub or Bitbucket, making it accessible to other team members. This central repository acts as a single source of truth, where everyone can contribute, review, and discuss code changes. It also provides a platform for code reviews, issue tracking, and project management, enhancing team collaboration and productivity.</w:t>
+      </w:r>
+    </w:p>
+    <w:p>
+      <w:pPr>
+        <w:spacing w:line="360" w:lineRule="auto"/>
+        <w:rPr>
+          <w:rFonts w:ascii="Times New Roman" w:hAnsi="Times New Roman" w:cs="Times New Roman"/>
+        </w:rPr>
+      </w:pPr>
+      <w:r>
+        <w:rPr>
+          <w:rFonts w:ascii="Times New Roman" w:hAnsi="Times New Roman" w:cs="Times New Roman"/>
+        </w:rPr>
+        <w:t>Another notable feature of Git is its support for branching and merging strategies. Developers can adopt various branching models, such as GitFlow, to manage the release cycles, hotfixes, and feature development effectively. Git's merging capabilities allow for smooth integration of changes across branches, ensuring a stable and up-to-date codebase.</w:t>
+      </w:r>
+    </w:p>
+    <w:p>
+      <w:pPr>
+        <w:spacing w:line="360" w:lineRule="auto"/>
+        <w:rPr>
+          <w:rFonts w:ascii="Times New Roman" w:hAnsi="Times New Roman" w:cs="Times New Roman"/>
+        </w:rPr>
+      </w:pPr>
+      <w:r>
+        <w:rPr>
+          <w:rFonts w:ascii="Times New Roman" w:hAnsi="Times New Roman" w:cs="Times New Roman"/>
+        </w:rPr>
+        <w:t xml:space="preserve">Git is highly flexible and supports integration with various development tools and services. Continuous Integration (CI) and Continuous Deployment (CD) systems can be seamlessly integrated with Git repositories, automating build processes, and ensuring code quality. Additionally, Git </w:t>
+      </w:r>
+      <w:r>
+        <w:rPr>
+          <w:rFonts w:ascii="Times New Roman" w:hAnsi="Times New Roman" w:cs="Times New Roman"/>
+        </w:rPr>
+        <w:lastRenderedPageBreak/>
+        <w:t>provides APIs and hooks that allow developers to customize and extend its functionality according to project-specific requirements.</w:t>
+      </w:r>
+    </w:p>
+    <w:p>
+      <w:pPr>
+        <w:spacing w:line="360" w:lineRule="auto"/>
+        <w:rPr>
+          <w:rFonts w:ascii="Times New Roman" w:hAnsi="Times New Roman" w:cs="Times New Roman"/>
+        </w:rPr>
+      </w:pPr>
+      <w:r>
+        <w:rPr>
+          <w:rFonts w:ascii="Times New Roman" w:hAnsi="Times New Roman" w:cs="Times New Roman"/>
+        </w:rPr>
+        <w:t>In summary, Git is a powerful distributed version control system that offers efficient and flexible management of source code during software development. Its distributed nature, streamlined workflow, change tracking capabilities, collaboration features, and integration options make it an essential tool for teams and individual developers. With Git, developers can work together seamlessly, track changes effectively, and maintain a reliable and organized codebase throughout the development lifecycle.</w:t>
+      </w:r>
+    </w:p>
+    <w:p>
+      <w:pPr>
+        <w:spacing w:line="360" w:lineRule="auto"/>
+        <w:rPr>
+          <w:rFonts w:ascii="Times New Roman" w:hAnsi="Times New Roman" w:cs="Times New Roman"/>
+          <w:b/>
+          <w:bCs/>
+          <w:sz w:val="28"/>
+          <w:szCs w:val="28"/>
+        </w:rPr>
+      </w:pPr>
+      <w:r>
+        <w:rPr>
+          <w:rFonts w:ascii="Times New Roman" w:hAnsi="Times New Roman" w:cs="Times New Roman"/>
+          <w:b/>
+          <w:bCs/>
+          <w:sz w:val="28"/>
+          <w:szCs w:val="28"/>
+        </w:rPr>
+        <w:t>GITHUB</w:t>
+      </w:r>
+    </w:p>
+    <w:p>
+      <w:pPr>
+        <w:spacing w:line="360" w:lineRule="auto"/>
+        <w:rPr>
+          <w:rFonts w:ascii="Times New Roman" w:hAnsi="Times New Roman" w:cs="Times New Roman"/>
+        </w:rPr>
+      </w:pPr>
+      <w:r>
+        <w:rPr>
+          <w:rFonts w:ascii="Times New Roman" w:hAnsi="Times New Roman" w:cs="Times New Roman"/>
+        </w:rPr>
+        <w:t>GitHub is a widely used web-based platform that provides hosting for software development projects utilizing Git version control system. It offers a range of features and tools that facilitate collaboration, code sharing, and project management for developers and teams.</w:t>
+      </w:r>
+    </w:p>
+    <w:p>
+      <w:pPr>
+        <w:spacing w:line="360" w:lineRule="auto"/>
+        <w:rPr>
+          <w:rFonts w:ascii="Times New Roman" w:hAnsi="Times New Roman" w:cs="Times New Roman"/>
+        </w:rPr>
+      </w:pPr>
+      <w:r>
+        <w:rPr>
+          <w:rFonts w:ascii="Times New Roman" w:hAnsi="Times New Roman" w:cs="Times New Roman"/>
+        </w:rPr>
+        <w:t>One of the key advantages of GitHub is its distributed version control system, Git. Developers can easily track changes to their code, create branches for different features or bug fixes, and merge changes seamlessly. This promotes a collaborative workflow and ensures that the codebase remains organized, versioned, and easily accessible.</w:t>
+      </w:r>
+    </w:p>
+    <w:p>
+      <w:pPr>
+        <w:spacing w:line="360" w:lineRule="auto"/>
+        <w:rPr>
+          <w:rFonts w:ascii="Times New Roman" w:hAnsi="Times New Roman" w:cs="Times New Roman"/>
+        </w:rPr>
+      </w:pPr>
+      <w:r>
+        <w:rPr>
+          <w:rFonts w:ascii="Times New Roman" w:hAnsi="Times New Roman" w:cs="Times New Roman"/>
+        </w:rPr>
+        <w:t>GitHub provides a centralized repository for storing and managing code. Developers can create repositories for their projects, upload code files, and maintain a complete history of changes. The repository acts as a central hub where multiple contributors can collaborate, review code, and provide feedback.</w:t>
+      </w:r>
+    </w:p>
+    <w:p>
+      <w:pPr>
+        <w:spacing w:line="360" w:lineRule="auto"/>
+        <w:rPr>
+          <w:rFonts w:ascii="Times New Roman" w:hAnsi="Times New Roman" w:cs="Times New Roman"/>
+        </w:rPr>
+      </w:pPr>
+      <w:r>
+        <w:rPr>
+          <w:rFonts w:ascii="Times New Roman" w:hAnsi="Times New Roman" w:cs="Times New Roman"/>
+        </w:rPr>
+        <w:t>Collaboration is a fundamental aspect of GitHub. Developers can clone repositories to their local machines, make changes, and push them back to the remote repository. GitHub allows for easy code review through pull requests, where developers can propose changes, discuss them, and ensure quality control before merging them into the main codebase.</w:t>
+      </w:r>
+    </w:p>
+    <w:p>
+      <w:pPr>
+        <w:spacing w:line="360" w:lineRule="auto"/>
+        <w:rPr>
+          <w:rFonts w:ascii="Times New Roman" w:hAnsi="Times New Roman" w:cs="Times New Roman"/>
+        </w:rPr>
+      </w:pPr>
+      <w:r>
+        <w:rPr>
+          <w:rFonts w:ascii="Times New Roman" w:hAnsi="Times New Roman" w:cs="Times New Roman"/>
+        </w:rPr>
+        <w:t>GitHub offers powerful issue tracking and project management tools. Developers can create issues to track bugs, feature requests, or other tasks. These issues can be assigned to team members, labeled, and organized into milestones, providing a comprehensive view of the project's progress and priorities.</w:t>
+      </w:r>
+    </w:p>
+    <w:p>
+      <w:pPr>
+        <w:spacing w:line="360" w:lineRule="auto"/>
+        <w:rPr>
+          <w:rFonts w:ascii="Times New Roman" w:hAnsi="Times New Roman" w:cs="Times New Roman"/>
+        </w:rPr>
+      </w:pPr>
+      <w:r>
+        <w:rPr>
+          <w:rFonts w:ascii="Times New Roman" w:hAnsi="Times New Roman" w:cs="Times New Roman"/>
+        </w:rPr>
+        <w:t>Additionally, GitHub provides a platform for open-source development and community collaboration. Developers can contribute to existing projects by forking repositories, making changes, and submitting pull requests. This fosters an environment of knowledge sharing, collaboration, and improvement within the developer community.</w:t>
+      </w:r>
+    </w:p>
+    <w:p>
+      <w:pPr>
+        <w:spacing w:line="360" w:lineRule="auto"/>
+        <w:rPr>
+          <w:rFonts w:ascii="Times New Roman" w:hAnsi="Times New Roman" w:cs="Times New Roman"/>
+        </w:rPr>
+      </w:pPr>
+    </w:p>
+    <w:p>
+      <w:pPr>
+        <w:spacing w:line="360" w:lineRule="auto"/>
+        <w:rPr>
+          <w:rFonts w:ascii="Times New Roman" w:hAnsi="Times New Roman" w:cs="Times New Roman"/>
+        </w:rPr>
+      </w:pPr>
+      <w:r>
+        <w:rPr>
+          <w:rFonts w:ascii="Times New Roman" w:hAnsi="Times New Roman" w:cs="Times New Roman"/>
+        </w:rPr>
+        <w:lastRenderedPageBreak/>
+        <w:t>GitHub Pages is another noteworthy feature that allows developers to host static websites directly from their GitHub repositories. This makes it easy to showcase projects, documentations, or personal portfolios without the need for a separate hosting service.</w:t>
+      </w:r>
+    </w:p>
+    <w:p>
+      <w:pPr>
+        <w:spacing w:line="360" w:lineRule="auto"/>
+        <w:rPr>
+          <w:rFonts w:ascii="Times New Roman" w:hAnsi="Times New Roman" w:cs="Times New Roman"/>
+        </w:rPr>
+      </w:pPr>
+      <w:r>
+        <w:rPr>
+          <w:rFonts w:ascii="Times New Roman" w:hAnsi="Times New Roman" w:cs="Times New Roman"/>
+        </w:rPr>
+        <w:t>Furthermore, GitHub integrates with a wide range of development tools and services. It supports continuous integration and deployment (CI/CD) pipelines through integrations with popular CI/CD tools. This enables automated testing, building, and deploying processes directly from the repository.</w:t>
+      </w:r>
+    </w:p>
+    <w:p>
+      <w:pPr>
+        <w:spacing w:line="360" w:lineRule="auto"/>
+        <w:rPr>
+          <w:rFonts w:ascii="Times New Roman" w:hAnsi="Times New Roman" w:cs="Times New Roman"/>
+        </w:rPr>
+      </w:pPr>
+      <w:r>
+        <w:rPr>
+          <w:rFonts w:ascii="Times New Roman" w:hAnsi="Times New Roman" w:cs="Times New Roman"/>
+        </w:rPr>
+        <w:t>GitHub's extensive ecosystem includes a marketplace with various third-party integrations, extensions, and workflows. Developers can enhance their workflows by integrating tools for code analysis, project management, code review, and more.</w:t>
+      </w:r>
+    </w:p>
+    <w:p>
+      <w:pPr>
+        <w:spacing w:line="360" w:lineRule="auto"/>
+        <w:rPr>
+          <w:rFonts w:ascii="Times New Roman" w:hAnsi="Times New Roman" w:cs="Times New Roman"/>
+        </w:rPr>
+      </w:pPr>
+      <w:r>
+        <w:rPr>
+          <w:rFonts w:ascii="Times New Roman" w:hAnsi="Times New Roman" w:cs="Times New Roman"/>
+        </w:rPr>
+        <w:t>In summary, GitHub is a powerful platform that provides version control, collaboration, and project management capabilities for software development. Its integration with Git, centralized repository, code review features, issue tracking, and project management tools make it a go-to choice for individual developers, teams, and open-source communities. With its vast ecosystem and continuous improvements, GitHub empowers developers to work efficiently, collaborate seamlessly, and contribute to the success of their projects.</w:t>
+      </w:r>
+    </w:p>
+    <w:p>
+      <w:pPr>
+        <w:spacing w:line="360" w:lineRule="auto"/>
+        <w:rPr>
+          <w:rFonts w:ascii="Times New Roman" w:hAnsi="Times New Roman" w:cs="Times New Roman"/>
+          <w:b/>
+          <w:bCs/>
+          <w:sz w:val="28"/>
+          <w:szCs w:val="28"/>
+        </w:rPr>
+      </w:pPr>
+      <w:r>
+        <w:rPr>
+          <w:rFonts w:ascii="Times New Roman" w:hAnsi="Times New Roman" w:cs="Times New Roman"/>
+          <w:b/>
+          <w:bCs/>
+          <w:sz w:val="28"/>
+          <w:szCs w:val="28"/>
+        </w:rPr>
+        <w:t>VSCODE</w:t>
+      </w:r>
+    </w:p>
+    <w:p>
+      <w:pPr>
+        <w:spacing w:line="360" w:lineRule="auto"/>
+        <w:rPr>
+          <w:rFonts w:ascii="Times New Roman" w:hAnsi="Times New Roman" w:cs="Times New Roman"/>
+        </w:rPr>
+      </w:pPr>
+      <w:r>
+        <w:rPr>
+          <w:rFonts w:ascii="Times New Roman" w:hAnsi="Times New Roman" w:cs="Times New Roman"/>
+        </w:rPr>
+        <w:t>Visual Studio Code (VSCode) is a versatile and widely-used source code editor developed by Microsoft. It provides developers with a robust and feature-rich environment for writing, editing, and debugging code across various programming languages. With its extensive set of extensions and customization options, VSCode has become a popular choice for developers of all levels of expertise.</w:t>
+      </w:r>
+    </w:p>
+    <w:p>
+      <w:pPr>
+        <w:spacing w:line="360" w:lineRule="auto"/>
+        <w:rPr>
+          <w:rFonts w:ascii="Times New Roman" w:hAnsi="Times New Roman" w:cs="Times New Roman"/>
+        </w:rPr>
+      </w:pPr>
+      <w:r>
+        <w:rPr>
+          <w:rFonts w:ascii="Times New Roman" w:hAnsi="Times New Roman" w:cs="Times New Roman"/>
+        </w:rPr>
+        <w:t>One of the key strengths of VSCode is its lightweight and fast performance. It offers a streamlined and efficient user interface, ensuring a smooth coding experience even when working with large codebases. Its efficient resource utilization allows for quick startup times and minimal impact on system resources.</w:t>
+      </w:r>
+    </w:p>
+    <w:p>
+      <w:pPr>
+        <w:spacing w:line="360" w:lineRule="auto"/>
+        <w:rPr>
+          <w:rFonts w:ascii="Times New Roman" w:hAnsi="Times New Roman" w:cs="Times New Roman"/>
+        </w:rPr>
+      </w:pPr>
+      <w:r>
+        <w:rPr>
+          <w:rFonts w:ascii="Times New Roman" w:hAnsi="Times New Roman" w:cs="Times New Roman"/>
+        </w:rPr>
+        <w:t>VSCode supports a wide range of programming languages and offers built-in syntax highlighting, autocompletion, and code formatting. It provides a consistent and intuitive editing experience, making it easy to write clean and error-free code. The editor's intelligent code suggestions and linting capabilities help catch errors and improve code quality, increasing productivity and reducing debugging time.</w:t>
+      </w:r>
+    </w:p>
+    <w:p>
+      <w:pPr>
+        <w:spacing w:line="360" w:lineRule="auto"/>
+        <w:rPr>
+          <w:rFonts w:ascii="Times New Roman" w:hAnsi="Times New Roman" w:cs="Times New Roman"/>
+        </w:rPr>
+      </w:pPr>
+      <w:r>
+        <w:rPr>
+          <w:rFonts w:ascii="Times New Roman" w:hAnsi="Times New Roman" w:cs="Times New Roman"/>
+        </w:rPr>
+        <w:t xml:space="preserve">A notable feature of VSCode is its powerful extension ecosystem. It offers a vast marketplace of extensions developed by the community, enabling developers to enhance the functionality and tailor the editor to their specific needs. These extensions cover various aspects of development, including language support, debugging tools, Git integration, code snippets, themes, and more. The ability to </w:t>
+      </w:r>
+      <w:r>
+        <w:rPr>
+          <w:rFonts w:ascii="Times New Roman" w:hAnsi="Times New Roman" w:cs="Times New Roman"/>
+        </w:rPr>
+        <w:lastRenderedPageBreak/>
+        <w:t>customize and extend VSCode makes it a versatile tool for different programming workflows and environments.</w:t>
+      </w:r>
+    </w:p>
+    <w:p>
+      <w:pPr>
+        <w:spacing w:line="360" w:lineRule="auto"/>
+        <w:rPr>
+          <w:rFonts w:ascii="Times New Roman" w:hAnsi="Times New Roman" w:cs="Times New Roman"/>
+        </w:rPr>
+      </w:pPr>
+      <w:r>
+        <w:rPr>
+          <w:rFonts w:ascii="Times New Roman" w:hAnsi="Times New Roman" w:cs="Times New Roman"/>
+        </w:rPr>
+        <w:t>VSCode also includes integrated version control through Git. This allows developers to manage their code repositories directly within the editor, with features like staging changes, committing, branching, and merging seamlessly integrated. This simplifies the collaboration process and facilitates efficient code management.</w:t>
+      </w:r>
+    </w:p>
+    <w:p>
+      <w:pPr>
+        <w:spacing w:line="360" w:lineRule="auto"/>
+        <w:rPr>
+          <w:rFonts w:ascii="Times New Roman" w:hAnsi="Times New Roman" w:cs="Times New Roman"/>
+        </w:rPr>
+      </w:pPr>
+      <w:r>
+        <w:rPr>
+          <w:rFonts w:ascii="Times New Roman" w:hAnsi="Times New Roman" w:cs="Times New Roman"/>
+        </w:rPr>
+        <w:t>Another notable feature of VSCode is its powerful debugging capabilities. It provides an integrated debugging environment with support for breakpoints, step-by-step code execution, variable inspection, and more. This enables developers to troubleshoot and diagnose issues in their code effectively, leading to faster bug resolution and improved code quality.</w:t>
+      </w:r>
+    </w:p>
+    <w:p>
+      <w:pPr>
+        <w:spacing w:line="360" w:lineRule="auto"/>
+        <w:rPr>
+          <w:rFonts w:ascii="Times New Roman" w:hAnsi="Times New Roman" w:cs="Times New Roman"/>
+        </w:rPr>
+      </w:pPr>
+      <w:r>
+        <w:rPr>
+          <w:rFonts w:ascii="Times New Roman" w:hAnsi="Times New Roman" w:cs="Times New Roman"/>
+        </w:rPr>
+        <w:t>VSCode offers a range of productivity features, such as split views, multiple cursors, and keyboard shortcuts. These features enhance code navigation and editing efficiency, empowering developers to work more quickly and effectively. Additionally, VSCode has extensive documentation and a supportive community, providing resources and assistance to users.</w:t>
+      </w:r>
+    </w:p>
+    <w:p>
+      <w:pPr>
+        <w:spacing w:line="360" w:lineRule="auto"/>
+        <w:rPr>
+          <w:rFonts w:ascii="Times New Roman" w:hAnsi="Times New Roman" w:cs="Times New Roman"/>
+        </w:rPr>
+      </w:pPr>
+      <w:r>
+        <w:rPr>
+          <w:rFonts w:ascii="Times New Roman" w:hAnsi="Times New Roman" w:cs="Times New Roman"/>
+        </w:rPr>
+        <w:t>In summary, Visual Studio Code is a versatile and highly customizable source code editor that provides developers with a powerful and efficient environment for writing, editing, and debugging code. Its lightweight nature, extensive extension marketplace, Git integration, debugging capabilities, and productivity features make it a go-to choice for developers across various programming languages and workflows.</w:t>
+      </w:r>
+    </w:p>
+    <w:p>
+      <w:pPr>
+        <w:spacing w:line="360" w:lineRule="auto"/>
+        <w:rPr>
+          <w:rFonts w:ascii="Times New Roman" w:hAnsi="Times New Roman" w:cs="Times New Roman"/>
+        </w:rPr>
+      </w:pPr>
+      <w:r>
+        <w:t xml:space="preserve"> </w:t>
+      </w:r>
+      <w:r>
+        <w:rPr>
+          <w:rFonts w:ascii="Times New Roman" w:hAnsi="Times New Roman" w:cs="Times New Roman"/>
+          <w:b/>
+          <w:bCs/>
+          <w:sz w:val="28"/>
+          <w:szCs w:val="28"/>
+        </w:rPr>
+        <w:t>Feasibility Study</w:t>
+      </w:r>
+      <w:r>
+        <w:rPr>
+          <w:rFonts w:ascii="Times New Roman" w:hAnsi="Times New Roman" w:cs="Times New Roman"/>
+          <w:sz w:val="28"/>
+          <w:szCs w:val="28"/>
+        </w:rPr>
+        <w:t xml:space="preserve"> </w:t>
+      </w:r>
+    </w:p>
+    <w:p>
+      <w:pPr>
+        <w:spacing w:line="360" w:lineRule="auto"/>
+        <w:rPr>
+          <w:rFonts w:ascii="Times New Roman" w:hAnsi="Times New Roman" w:cs="Times New Roman"/>
+        </w:rPr>
+      </w:pPr>
+      <w:r>
+        <w:rPr>
+          <w:rFonts w:ascii="Times New Roman" w:hAnsi="Times New Roman" w:cs="Times New Roman"/>
+        </w:rPr>
+        <w:t>1. Introduction</w:t>
+      </w:r>
+    </w:p>
+    <w:p>
+      <w:pPr>
+        <w:spacing w:line="360" w:lineRule="auto"/>
+        <w:rPr>
+          <w:rFonts w:ascii="Times New Roman" w:hAnsi="Times New Roman" w:cs="Times New Roman"/>
+        </w:rPr>
+      </w:pPr>
+      <w:r>
+        <w:rPr>
+          <w:rFonts w:ascii="Times New Roman" w:hAnsi="Times New Roman" w:cs="Times New Roman"/>
+        </w:rPr>
+        <w:t>The proposed project aims to develop a web application that facilitates scheme feedback and problem-solving for the general public. The system will allow administrators to post new schemes or problems, while users can provide solutions and feedback. The collected data will undergo data analysis to filter and present clean data for better understanding and decision-making. Additionally, machine learning techniques will be employed to generate solutions based on user expectations. This feasibility study will assess the viability and potential success of the project.</w:t>
+      </w:r>
+    </w:p>
+    <w:p>
+      <w:pPr>
+        <w:spacing w:line="360" w:lineRule="auto"/>
+        <w:rPr>
+          <w:rFonts w:ascii="Times New Roman" w:hAnsi="Times New Roman" w:cs="Times New Roman"/>
+        </w:rPr>
+      </w:pPr>
+      <w:r>
+        <w:rPr>
+          <w:rFonts w:ascii="Times New Roman" w:hAnsi="Times New Roman" w:cs="Times New Roman"/>
+        </w:rPr>
+        <w:t>2. Technical Feasibility</w:t>
+      </w:r>
+    </w:p>
+    <w:p>
+      <w:pPr>
+        <w:spacing w:line="360" w:lineRule="auto"/>
+        <w:rPr>
+          <w:rFonts w:ascii="Times New Roman" w:hAnsi="Times New Roman" w:cs="Times New Roman"/>
+        </w:rPr>
+      </w:pPr>
+      <w:r>
+        <w:rPr>
+          <w:rFonts w:ascii="Times New Roman" w:hAnsi="Times New Roman" w:cs="Times New Roman"/>
+        </w:rPr>
+        <w:t xml:space="preserve">The technical feasibility of the project focuses on assessing the technical requirements and resources needed for successful development and implementation. The project requires expertise in web development technologies, including HTML, CSS, JavaScript, and backend programming languages such as Python or PHP. The team should have experience in designing user-friendly interfaces, implementing data analysis techniques, and integrating machine learning algorithms. Adequate </w:t>
+      </w:r>
+      <w:r>
+        <w:rPr>
+          <w:rFonts w:ascii="Times New Roman" w:hAnsi="Times New Roman" w:cs="Times New Roman"/>
+        </w:rPr>
+        <w:lastRenderedPageBreak/>
+        <w:t>hardware and software resources, including servers, databases, and development tools, must be available or easily accessible to support the project requirements.</w:t>
+      </w:r>
+    </w:p>
+    <w:p>
+      <w:pPr>
+        <w:spacing w:line="360" w:lineRule="auto"/>
+        <w:rPr>
+          <w:rFonts w:ascii="Times New Roman" w:hAnsi="Times New Roman" w:cs="Times New Roman"/>
+        </w:rPr>
+      </w:pPr>
+      <w:r>
+        <w:rPr>
+          <w:rFonts w:ascii="Times New Roman" w:hAnsi="Times New Roman" w:cs="Times New Roman"/>
+        </w:rPr>
+        <w:t>3. Economic Feasibility</w:t>
+      </w:r>
+    </w:p>
+    <w:p>
+      <w:pPr>
+        <w:spacing w:line="360" w:lineRule="auto"/>
+        <w:rPr>
+          <w:rFonts w:ascii="Times New Roman" w:hAnsi="Times New Roman" w:cs="Times New Roman"/>
+        </w:rPr>
+      </w:pPr>
+      <w:r>
+        <w:rPr>
+          <w:rFonts w:ascii="Times New Roman" w:hAnsi="Times New Roman" w:cs="Times New Roman"/>
+        </w:rPr>
+        <w:t>The economic feasibility analysis involves evaluating the costs and benefits associated with the project. This includes expenses related to hardware, software licenses, infrastructure, hosting, and ongoing support. A cost-benefit analysis should be conducted to determine if the potential benefits, such as improved problem-solving and efficient scheme feedback, outweigh the investment required. It is important to consider factors such as return on investment, long-term sustainability, and potential revenue streams.</w:t>
+      </w:r>
+    </w:p>
+    <w:p>
+      <w:pPr>
+        <w:spacing w:line="360" w:lineRule="auto"/>
+        <w:rPr>
+          <w:rFonts w:ascii="Times New Roman" w:hAnsi="Times New Roman" w:cs="Times New Roman"/>
+        </w:rPr>
+      </w:pPr>
+      <w:r>
+        <w:rPr>
+          <w:rFonts w:ascii="Times New Roman" w:hAnsi="Times New Roman" w:cs="Times New Roman"/>
+        </w:rPr>
+        <w:t>4. Legal and Ethical Feasibility</w:t>
+      </w:r>
+    </w:p>
+    <w:p>
+      <w:pPr>
+        <w:spacing w:line="360" w:lineRule="auto"/>
+        <w:rPr>
+          <w:rFonts w:ascii="Times New Roman" w:hAnsi="Times New Roman" w:cs="Times New Roman"/>
+        </w:rPr>
+      </w:pPr>
+      <w:r>
+        <w:rPr>
+          <w:rFonts w:ascii="Times New Roman" w:hAnsi="Times New Roman" w:cs="Times New Roman"/>
+        </w:rPr>
+        <w:t>The legal and ethical feasibility of the project requires a thorough assessment of applicable laws, regulations, and ethical guidelines. The web application must comply with relevant data privacy regulations to ensure the protection of user data. Intellectual property rights should be respected, and appropriate measures should be taken to secure user information. User data should be handled securely and anonymized during data analysis to protect individual privacy. The team must conduct a thorough assessment of legal requirements and establish mechanisms to ensure ethical usage of user data.</w:t>
+      </w:r>
+    </w:p>
+    <w:p>
+      <w:pPr>
+        <w:spacing w:line="360" w:lineRule="auto"/>
+        <w:rPr>
+          <w:rFonts w:ascii="Times New Roman" w:hAnsi="Times New Roman" w:cs="Times New Roman"/>
+        </w:rPr>
+      </w:pPr>
+      <w:r>
+        <w:rPr>
+          <w:rFonts w:ascii="Times New Roman" w:hAnsi="Times New Roman" w:cs="Times New Roman"/>
+        </w:rPr>
+        <w:t>5. Operational Feasibility</w:t>
+      </w:r>
+    </w:p>
+    <w:p>
+      <w:pPr>
+        <w:spacing w:line="360" w:lineRule="auto"/>
+        <w:rPr>
+          <w:rFonts w:ascii="Times New Roman" w:hAnsi="Times New Roman" w:cs="Times New Roman"/>
+        </w:rPr>
+      </w:pPr>
+      <w:r>
+        <w:rPr>
+          <w:rFonts w:ascii="Times New Roman" w:hAnsi="Times New Roman" w:cs="Times New Roman"/>
+        </w:rPr>
+        <w:t>The operational feasibility analysis assesses whether the proposed web application can be seamlessly integrated into existing systems and workflows. It should be compatible with various devices and browsers to ensure accessibility for a wide range of users. Adequate user training and support should be provided to administrators and users to ensure smooth adoption and utilization of the system. Additionally, considerations should be made for scalability and future enhancements to accommodate increasing user demands and evolving requirements.</w:t>
+      </w:r>
+    </w:p>
+    <w:p>
+      <w:pPr>
+        <w:spacing w:line="360" w:lineRule="auto"/>
+        <w:rPr>
+          <w:rFonts w:ascii="Times New Roman" w:hAnsi="Times New Roman" w:cs="Times New Roman"/>
+        </w:rPr>
+      </w:pPr>
+      <w:r>
+        <w:rPr>
+          <w:rFonts w:ascii="Times New Roman" w:hAnsi="Times New Roman" w:cs="Times New Roman"/>
+        </w:rPr>
+        <w:t>6. Schedule Feasibility</w:t>
+      </w:r>
+    </w:p>
+    <w:p>
+      <w:pPr>
+        <w:spacing w:line="360" w:lineRule="auto"/>
+        <w:rPr>
+          <w:rFonts w:ascii="Times New Roman" w:hAnsi="Times New Roman" w:cs="Times New Roman"/>
+        </w:rPr>
+      </w:pPr>
+      <w:r>
+        <w:rPr>
+          <w:rFonts w:ascii="Times New Roman" w:hAnsi="Times New Roman" w:cs="Times New Roman"/>
+        </w:rPr>
+        <w:t>The schedule feasibility examines whether the proposed timeline is realistic and achievable. It requires a thorough understanding of the project scope, resource availability, and potential risks. A detailed project plan, including milestones and deliverables, should be developed to ensure timely completion. It is important to factor in potential challenges, dependencies, and contingencies to minimize schedule risks and ensure successful project execution.</w:t>
+      </w:r>
+    </w:p>
+    <w:p>
+      <w:pPr>
+        <w:spacing w:line="360" w:lineRule="auto"/>
+        <w:rPr>
+          <w:rFonts w:ascii="Times New Roman" w:hAnsi="Times New Roman" w:cs="Times New Roman"/>
+        </w:rPr>
+      </w:pPr>
+    </w:p>
+    <w:p>
+      <w:pPr>
+        <w:spacing w:line="360" w:lineRule="auto"/>
+        <w:rPr>
+          <w:rFonts w:ascii="Times New Roman" w:hAnsi="Times New Roman" w:cs="Times New Roman"/>
+        </w:rPr>
+      </w:pPr>
+    </w:p>
+    <w:p>
+      <w:pPr>
+        <w:spacing w:line="360" w:lineRule="auto"/>
+        <w:rPr>
+          <w:rFonts w:ascii="Times New Roman" w:hAnsi="Times New Roman" w:cs="Times New Roman"/>
+        </w:rPr>
+      </w:pPr>
+      <w:r>
+        <w:rPr>
+          <w:rFonts w:ascii="Times New Roman" w:hAnsi="Times New Roman" w:cs="Times New Roman"/>
+        </w:rPr>
+        <w:lastRenderedPageBreak/>
+        <w:t>7. Conclusion</w:t>
+      </w:r>
+    </w:p>
+    <w:p>
+      <w:pPr>
+        <w:spacing w:line="360" w:lineRule="auto"/>
+        <w:rPr>
+          <w:rFonts w:ascii="Times New Roman" w:hAnsi="Times New Roman" w:cs="Times New Roman"/>
+        </w:rPr>
+      </w:pPr>
+      <w:r>
+        <w:rPr>
+          <w:rFonts w:ascii="Times New Roman" w:hAnsi="Times New Roman" w:cs="Times New Roman"/>
+        </w:rPr>
+        <w:t>Based on the assessment of technical, economic, legal, ethical, operational, and schedule feasibility, the proposed web application for scheme feedback and problem-solving appears to be feasible. With the right expertise, resources, and careful planning, the project has the potential to provide a valuable platform for administrators and users to collaborate, analyze data, and generate effective solutions for societal problems. However, it is essential to continuously evaluate and adapt the project plan to address any potential challenges or changes in requirements during development and implementation. By considering the feasibility aspects outlined in this study, the project can be successfully executed to achieve its objectives and deliver a valuable solution for scheme feedback and problem-solving.</w:t>
+      </w:r>
+    </w:p>
+    <w:p>
+      <w:pPr>
+        <w:spacing w:line="360" w:lineRule="auto"/>
+        <w:rPr>
+          <w:rFonts w:ascii="Times New Roman" w:hAnsi="Times New Roman" w:cs="Times New Roman"/>
+        </w:rPr>
+      </w:pPr>
+    </w:p>
+    <w:p>
+      <w:pPr>
+        <w:spacing w:line="360" w:lineRule="auto"/>
+        <w:rPr>
+          <w:rFonts w:ascii="Times New Roman" w:hAnsi="Times New Roman" w:cs="Times New Roman"/>
+          <w:b/>
+          <w:bCs/>
+        </w:rPr>
+      </w:pPr>
+      <w:r>
+        <w:rPr>
+          <w:rFonts w:ascii="Times New Roman" w:hAnsi="Times New Roman" w:cs="Times New Roman"/>
+        </w:rPr>
+        <w:tab/>
+      </w:r>
+      <w:r>
+        <w:rPr>
+          <w:rFonts w:ascii="Times New Roman" w:hAnsi="Times New Roman" w:cs="Times New Roman"/>
+        </w:rPr>
+        <w:tab/>
+      </w:r>
+      <w:r>
+        <w:rPr>
+          <w:rFonts w:ascii="Times New Roman" w:hAnsi="Times New Roman" w:cs="Times New Roman"/>
+        </w:rPr>
+        <w:tab/>
+        <w:t xml:space="preserve"> </w:t>
+      </w:r>
+      <w:r>
+        <w:rPr>
+          <w:rFonts w:ascii="Times New Roman" w:hAnsi="Times New Roman" w:cs="Times New Roman"/>
+        </w:rPr>
+        <w:tab/>
+      </w:r>
+      <w:r>
+        <w:rPr>
+          <w:rFonts w:ascii="Times New Roman" w:hAnsi="Times New Roman" w:cs="Times New Roman"/>
+          <w:b/>
+          <w:bCs/>
+          <w:sz w:val="28"/>
+          <w:szCs w:val="28"/>
+        </w:rPr>
+        <w:t>CHAPTER-5</w:t>
+      </w:r>
+    </w:p>
+    <w:p>
+      <w:pPr>
+        <w:spacing w:line="360" w:lineRule="auto"/>
+        <w:ind w:left="2160"/>
+        <w:rPr>
+          <w:rFonts w:ascii="Times New Roman" w:hAnsi="Times New Roman" w:cs="Times New Roman"/>
+          <w:b/>
+          <w:bCs/>
+          <w:sz w:val="28"/>
+          <w:szCs w:val="28"/>
+        </w:rPr>
+      </w:pPr>
+      <w:r>
+        <w:rPr>
+          <w:rFonts w:ascii="Times New Roman" w:hAnsi="Times New Roman" w:cs="Times New Roman"/>
+          <w:b/>
+          <w:bCs/>
+          <w:sz w:val="28"/>
+          <w:szCs w:val="28"/>
+        </w:rPr>
+        <w:t>SOFTWARE DESIGN</w:t>
+      </w:r>
+    </w:p>
+    <w:p>
+      <w:pPr>
+        <w:spacing w:line="360" w:lineRule="auto"/>
+        <w:rPr>
+          <w:rFonts w:ascii="Times New Roman" w:hAnsi="Times New Roman" w:cs="Times New Roman"/>
+        </w:rPr>
+      </w:pPr>
+      <w:r>
+        <w:rPr>
+          <w:rFonts w:ascii="Times New Roman" w:hAnsi="Times New Roman" w:cs="Times New Roman"/>
+        </w:rPr>
+        <w:t>The purpose of the design phase is to plan a solution for the problem specified by the requirements. System design aims to identify the modules that should be included in the system, their specifications, and how they interact with each other to produce the desired results. The goal of the design process is to create a model that can be used later to build the system.</w:t>
+      </w:r>
+    </w:p>
+    <w:p>
+      <w:pPr>
+        <w:spacing w:line="360" w:lineRule="auto"/>
+        <w:rPr>
+          <w:rFonts w:ascii="Times New Roman" w:hAnsi="Times New Roman" w:cs="Times New Roman"/>
+        </w:rPr>
+      </w:pPr>
+      <w:r>
+        <w:rPr>
+          <w:rFonts w:ascii="Times New Roman" w:hAnsi="Times New Roman" w:cs="Times New Roman"/>
+        </w:rPr>
+        <w:t>One important aspect of the design phase is the physical design, which involves creating a graphical representation of the system. This representation shows the system's internal and external entities, as well as the flow of data into and out of these entities. Internal entities refer to components within the system that transform the data.</w:t>
+      </w:r>
+    </w:p>
+    <w:p>
+      <w:pPr>
+        <w:spacing w:line="360" w:lineRule="auto"/>
+        <w:rPr>
+          <w:rFonts w:ascii="Times New Roman" w:hAnsi="Times New Roman" w:cs="Times New Roman"/>
+        </w:rPr>
+      </w:pPr>
+      <w:r>
+        <w:rPr>
+          <w:rFonts w:ascii="Times New Roman" w:hAnsi="Times New Roman" w:cs="Times New Roman"/>
+        </w:rPr>
+        <w:t>To represent the physical design of the system, various diagrams such as data flow diagrams and use case diagrams can be used. Data flow diagrams illustrate the flow of data between different components of the system, including inputs, outputs, processes, and data stores. Use case diagrams depict the interactions between users and the system, showcasing different use cases and the relationships between them.</w:t>
+      </w:r>
+    </w:p>
+    <w:p>
+      <w:pPr>
+        <w:spacing w:line="360" w:lineRule="auto"/>
+        <w:rPr>
+          <w:rFonts w:ascii="Times New Roman" w:hAnsi="Times New Roman" w:cs="Times New Roman"/>
+        </w:rPr>
+      </w:pPr>
+      <w:r>
+        <w:rPr>
+          <w:rFonts w:ascii="Times New Roman" w:hAnsi="Times New Roman" w:cs="Times New Roman"/>
+        </w:rPr>
+        <w:t>The physical design phase is crucial in visualizing the system's structure and ensuring that it aligns with the specified requirements. It helps in identifying the key components, their functions, and how they collaborate to achieve the desired functionalities. This phase provides a clear blueprint for developers to follow during the implementation stage.</w:t>
+      </w:r>
+    </w:p>
+    <w:p>
+      <w:pPr>
+        <w:spacing w:line="360" w:lineRule="auto"/>
+        <w:rPr>
+          <w:rFonts w:ascii="Times New Roman" w:hAnsi="Times New Roman" w:cs="Times New Roman"/>
+        </w:rPr>
+      </w:pPr>
+      <w:r>
+        <w:rPr>
+          <w:rFonts w:ascii="Times New Roman" w:hAnsi="Times New Roman" w:cs="Times New Roman"/>
+        </w:rPr>
+        <w:t xml:space="preserve">In addition to the graphical representations, the physical design phase also involves making decisions regarding the hardware and software architecture that will support the system. This includes selecting </w:t>
+      </w:r>
+      <w:r>
+        <w:rPr>
+          <w:rFonts w:ascii="Times New Roman" w:hAnsi="Times New Roman" w:cs="Times New Roman"/>
+        </w:rPr>
+        <w:lastRenderedPageBreak/>
+        <w:t>the appropriate technologies, programming languages, frameworks, and databases based on the project's requirements and constraints.</w:t>
+      </w:r>
+    </w:p>
+    <w:p>
+      <w:pPr>
+        <w:spacing w:line="360" w:lineRule="auto"/>
+        <w:rPr>
+          <w:rFonts w:ascii="Times New Roman" w:hAnsi="Times New Roman" w:cs="Times New Roman"/>
+        </w:rPr>
+      </w:pPr>
+      <w:r>
+        <w:rPr>
+          <w:rFonts w:ascii="Times New Roman" w:hAnsi="Times New Roman" w:cs="Times New Roman"/>
+        </w:rPr>
+        <w:t>Overall, the physical design phase plays a vital role in translating the abstract requirements into a concrete representation. It provides a visual guide for developers, stakeholders, and users to understand the system's structure and functionality. Through effective physical design, the development team can ensure that the system meets the specified requirements and is capable of delivering the desired outcomes.</w:t>
+      </w:r>
+    </w:p>
+    <w:p>
+      <w:pPr>
+        <w:spacing w:line="360" w:lineRule="auto"/>
+        <w:rPr>
+          <w:rFonts w:ascii="Times New Roman" w:hAnsi="Times New Roman" w:cs="Times New Roman"/>
+          <w:b/>
+          <w:bCs/>
+          <w:sz w:val="28"/>
+          <w:szCs w:val="28"/>
+        </w:rPr>
+      </w:pPr>
+      <w:r>
+        <w:rPr>
+          <w:rFonts w:ascii="Times New Roman" w:hAnsi="Times New Roman" w:cs="Times New Roman"/>
+          <w:b/>
+          <w:bCs/>
+          <w:sz w:val="28"/>
+          <w:szCs w:val="28"/>
+        </w:rPr>
+        <w:t>USE CASE DIAGRAM</w:t>
+      </w:r>
+    </w:p>
+    <w:p>
+      <w:pPr>
+        <w:spacing w:line="360" w:lineRule="auto"/>
+        <w:rPr>
+          <w:rFonts w:ascii="Times New Roman" w:hAnsi="Times New Roman" w:cs="Times New Roman"/>
+          <w:lang w:val="en-US"/>
+        </w:rPr>
+      </w:pPr>
+      <w:r>
+        <w:rPr>
+          <w:rFonts w:ascii="Times New Roman" w:hAnsi="Times New Roman" w:cs="Times New Roman"/>
+          <w:lang w:val="en-US"/>
+        </w:rPr>
+        <w:t>A use case diagram at its simplest is a representation of a user's interaction with the system that shows the relationship between the user and the different use cases in which the user is involved. User in a use case diagram is any entity that performs a role in one given system. A use case represents a function or an action within the system. User may use to login as a member and access all the features provided in the Web application.</w:t>
+      </w:r>
+    </w:p>
+    <w:p>
+      <w:pPr>
+        <w:spacing w:line="360" w:lineRule="auto"/>
+        <w:rPr>
+          <w:rFonts w:ascii="Times New Roman" w:hAnsi="Times New Roman" w:cs="Times New Roman"/>
+        </w:rPr>
+      </w:pPr>
+    </w:p>
+    <w:p>
+      <w:pPr>
+        <w:spacing w:line="360" w:lineRule="auto"/>
+        <w:rPr>
+          <w:rFonts w:ascii="Times New Roman" w:hAnsi="Times New Roman" w:cs="Times New Roman"/>
+          <w:lang w:val="en-US"/>
+        </w:rPr>
+      </w:pPr>
+      <w:r>
+        <w:rPr>
+          <w:rFonts w:ascii="Times New Roman" w:hAnsi="Times New Roman" w:cs="Times New Roman"/>
+          <w:lang w:val="en-US"/>
+        </w:rPr>
+        <w:lastRenderedPageBreak/>
+        <w:t xml:space="preserve"> </w:t>
+      </w:r>
+      <w:r>
+        <w:rPr>
+          <w:rFonts w:ascii="Times New Roman" w:hAnsi="Times New Roman" w:cs="Times New Roman"/>
+          <w:noProof/>
+          <w:lang w:val="en-US"/>
+        </w:rPr>
+        <w:drawing>
+          <wp:inline distT="0" distB="0" distL="0" distR="0" wp14:anchorId="134DCDB4" wp14:editId="5F30DA14">
+            <wp:extent cx="4935587" cy="6244046"/>
+            <wp:effectExtent l="0" t="0" r="0" b="4445"/>
+            <wp:docPr id="2" name="Picture 2"/>
+            <wp:cNvGraphicFramePr>
+              <a:graphicFrameLocks xmlns:a="http://schemas.openxmlformats.org/drawingml/2006/main" noChangeAspect="1"/>
+            </wp:cNvGraphicFramePr>
+            <a:graphic xmlns:a="http://schemas.openxmlformats.org/drawingml/2006/main">
+              <a:graphicData uri="http://schemas.openxmlformats.org/drawingml/2006/picture">
+                <pic:pic xmlns:pic="http://schemas.openxmlformats.org/drawingml/2006/picture">
+                  <pic:nvPicPr>
+                    <pic:cNvPr id="2" name="Picture 2"/>
+                    <pic:cNvPicPr/>
+                  </pic:nvPicPr>
+                  <pic:blipFill>
+                    <a:blip r:embed="rId10">
+                      <a:extLst>
+                        <a:ext uri="{28A0092B-C50C-407E-A947-70E740481C1C}">
+                          <a14:useLocalDpi xmlns:a14="http://schemas.microsoft.com/office/drawing/2010/main" val="0"/>
+                        </a:ext>
+                      </a:extLst>
+                    </a:blip>
+                    <a:stretch>
+                      <a:fillRect/>
+                    </a:stretch>
+                  </pic:blipFill>
+                  <pic:spPr>
+                    <a:xfrm>
+                      <a:off x="0" y="0"/>
+                      <a:ext cx="4946303" cy="6257603"/>
+                    </a:xfrm>
+                    <a:prstGeom prst="rect">
+                      <a:avLst/>
+                    </a:prstGeom>
+                  </pic:spPr>
+                </pic:pic>
+              </a:graphicData>
+            </a:graphic>
+          </wp:inline>
+        </w:drawing>
+      </w:r>
+      <w:r>
+        <w:rPr>
+          <w:rFonts w:ascii="Times New Roman" w:hAnsi="Times New Roman" w:cs="Times New Roman"/>
+          <w:lang w:val="en-US"/>
+        </w:rPr>
+        <w:t xml:space="preserve"> </w:t>
+      </w:r>
+    </w:p>
+    <w:p>
+      <w:pPr>
+        <w:spacing w:line="360" w:lineRule="auto"/>
+        <w:rPr>
+          <w:rFonts w:ascii="Times New Roman" w:hAnsi="Times New Roman" w:cs="Times New Roman"/>
+          <w:b/>
+          <w:bCs/>
+          <w:sz w:val="28"/>
+          <w:szCs w:val="28"/>
+        </w:rPr>
+      </w:pPr>
+      <w:r>
+        <w:rPr>
+          <w:rFonts w:ascii="Times New Roman" w:hAnsi="Times New Roman" w:cs="Times New Roman"/>
+          <w:b/>
+          <w:bCs/>
+          <w:sz w:val="28"/>
+          <w:szCs w:val="28"/>
+        </w:rPr>
+        <w:t>ACTIVITY DIAGRAM</w:t>
+      </w:r>
+    </w:p>
+    <w:p>
+      <w:pPr>
+        <w:spacing w:line="360" w:lineRule="auto"/>
+        <w:rPr>
+          <w:rFonts w:ascii="Times New Roman" w:hAnsi="Times New Roman" w:cs="Times New Roman"/>
+        </w:rPr>
+      </w:pPr>
+      <w:r>
+        <w:rPr>
+          <w:rFonts w:ascii="Times New Roman" w:hAnsi="Times New Roman" w:cs="Times New Roman"/>
+        </w:rPr>
+        <w:t>The activity diagram for the project provides a visual representation of the flow of activities and actions within the web application. It depicts the sequence of steps and decisions involved in various processes, such as user registration, feedback submission, solution entry, and data analysis. The activity diagram helps to illustrate the interactions between different entities and the order in which activities occur. It serves as a valuable tool for understanding the overall functionality of the system and identifying potential areas for improvement or optimization. By analyzing the activity diagram, developers and stakeholders can gain insights into the user journey and ensure that the application operates smoothly and efficiently.</w:t>
+      </w:r>
+    </w:p>
+    <w:p>
+      <w:pPr>
+        <w:spacing w:line="360" w:lineRule="auto"/>
+        <w:rPr>
+          <w:rFonts w:ascii="Times New Roman" w:hAnsi="Times New Roman" w:cs="Times New Roman"/>
+        </w:rPr>
+      </w:pPr>
+      <w:r>
+        <w:rPr>
+          <w:rFonts w:ascii="Times New Roman" w:hAnsi="Times New Roman" w:cs="Times New Roman"/>
+          <w:noProof/>
+        </w:rPr>
+        <w:lastRenderedPageBreak/>
+        <w:drawing>
+          <wp:inline distT="0" distB="0" distL="0" distR="0" wp14:anchorId="09FDE819" wp14:editId="5D840B74">
+            <wp:extent cx="4657725" cy="8191500"/>
+            <wp:effectExtent l="0" t="0" r="9525" b="0"/>
+            <wp:docPr id="3" name="Picture 3"/>
+            <wp:cNvGraphicFramePr>
+              <a:graphicFrameLocks xmlns:a="http://schemas.openxmlformats.org/drawingml/2006/main" noChangeAspect="1"/>
+            </wp:cNvGraphicFramePr>
+            <a:graphic xmlns:a="http://schemas.openxmlformats.org/drawingml/2006/main">
+              <a:graphicData uri="http://schemas.openxmlformats.org/drawingml/2006/picture">
+                <pic:pic xmlns:pic="http://schemas.openxmlformats.org/drawingml/2006/picture">
+                  <pic:nvPicPr>
+                    <pic:cNvPr id="3" name="Picture 3"/>
+                    <pic:cNvPicPr/>
+                  </pic:nvPicPr>
+                  <pic:blipFill>
+                    <a:blip r:embed="rId11">
+                      <a:extLst>
+                        <a:ext uri="{28A0092B-C50C-407E-A947-70E740481C1C}">
+                          <a14:useLocalDpi xmlns:a14="http://schemas.microsoft.com/office/drawing/2010/main" val="0"/>
+                        </a:ext>
+                      </a:extLst>
+                    </a:blip>
+                    <a:stretch>
+                      <a:fillRect/>
+                    </a:stretch>
+                  </pic:blipFill>
+                  <pic:spPr>
+                    <a:xfrm>
+                      <a:off x="0" y="0"/>
+                      <a:ext cx="4657725" cy="8191500"/>
+                    </a:xfrm>
+                    <a:prstGeom prst="rect">
+                      <a:avLst/>
+                    </a:prstGeom>
+                  </pic:spPr>
+                </pic:pic>
+              </a:graphicData>
+            </a:graphic>
+          </wp:inline>
+        </w:drawing>
+      </w:r>
+    </w:p>
+    <w:p>
+      <w:pPr>
+        <w:spacing w:line="360" w:lineRule="auto"/>
+        <w:rPr>
+          <w:rFonts w:ascii="Times New Roman" w:hAnsi="Times New Roman" w:cs="Times New Roman"/>
+        </w:rPr>
+      </w:pPr>
+    </w:p>
+    <w:p>
+      <w:pPr>
+        <w:spacing w:line="360" w:lineRule="auto"/>
+        <w:rPr>
+          <w:rFonts w:ascii="Times New Roman" w:hAnsi="Times New Roman" w:cs="Times New Roman"/>
+          <w:b/>
+          <w:bCs/>
+          <w:sz w:val="28"/>
+          <w:szCs w:val="28"/>
+        </w:rPr>
+      </w:pPr>
+      <w:r>
+        <w:rPr>
+          <w:rFonts w:ascii="Times New Roman" w:hAnsi="Times New Roman" w:cs="Times New Roman"/>
+          <w:b/>
+          <w:bCs/>
+          <w:sz w:val="28"/>
+          <w:szCs w:val="28"/>
+        </w:rPr>
+        <w:lastRenderedPageBreak/>
+        <w:t>CLASS DIAGRAM</w:t>
+      </w:r>
+    </w:p>
+    <w:p>
+      <w:pPr>
+        <w:spacing w:line="360" w:lineRule="auto"/>
+        <w:rPr>
+          <w:rFonts w:ascii="Times New Roman" w:hAnsi="Times New Roman" w:cs="Times New Roman"/>
+        </w:rPr>
+      </w:pPr>
+      <w:r>
+        <w:rPr>
+          <w:rFonts w:ascii="Times New Roman" w:hAnsi="Times New Roman" w:cs="Times New Roman"/>
+        </w:rPr>
+        <w:t>The class diagram for the project provides a concise representation of the system's structure and the relationships between its key components. It visually depicts the classes, their attributes, and the associations between them.</w:t>
+      </w:r>
+    </w:p>
+    <w:p>
+      <w:pPr>
+        <w:spacing w:line="360" w:lineRule="auto"/>
+        <w:rPr>
+          <w:rFonts w:ascii="Times New Roman" w:hAnsi="Times New Roman" w:cs="Times New Roman"/>
+        </w:rPr>
+      </w:pPr>
+      <w:r>
+        <w:rPr>
+          <w:rFonts w:ascii="Times New Roman" w:hAnsi="Times New Roman" w:cs="Times New Roman"/>
+        </w:rPr>
+        <w:t>In the class diagram, classes are depicted as boxes, with their names written inside. The attributes of each class are listed below the class name, representing the data that the class holds. Relationships between classes are shown through arrows, indicating associations, inheritances, or dependencies.</w:t>
+      </w:r>
+    </w:p>
+    <w:p>
+      <w:pPr>
+        <w:spacing w:line="360" w:lineRule="auto"/>
+        <w:rPr>
+          <w:rFonts w:ascii="Times New Roman" w:hAnsi="Times New Roman" w:cs="Times New Roman"/>
+        </w:rPr>
+      </w:pPr>
+      <w:r>
+        <w:rPr>
+          <w:rFonts w:ascii="Times New Roman" w:hAnsi="Times New Roman" w:cs="Times New Roman"/>
+        </w:rPr>
+        <w:t>For our project, the class diagram will include important classes such as User, Administrator, Scheme, Problem, Solution, and Feedback. The User class will have attributes such as username, email, and password, representing the user's login information. The Administrator class will extend the User class and include additional attributes related to administrative privileges.</w:t>
+      </w:r>
+    </w:p>
+    <w:p>
+      <w:pPr>
+        <w:spacing w:line="360" w:lineRule="auto"/>
+        <w:rPr>
+          <w:rFonts w:ascii="Times New Roman" w:hAnsi="Times New Roman" w:cs="Times New Roman"/>
+        </w:rPr>
+      </w:pPr>
+      <w:r>
+        <w:rPr>
+          <w:rFonts w:ascii="Times New Roman" w:hAnsi="Times New Roman" w:cs="Times New Roman"/>
+        </w:rPr>
+        <w:t>The Scheme class will contain details about each scheme, including a title, description, and deadline. The Problem class will store information about the identified problems, such as a description and the associated scheme. The Solution class will hold the proposed solutions, including details like the description, associated problem, and the user who submitted the solution.</w:t>
+      </w:r>
+    </w:p>
+    <w:p>
+      <w:pPr>
+        <w:spacing w:line="360" w:lineRule="auto"/>
+        <w:rPr>
+          <w:rFonts w:ascii="Times New Roman" w:hAnsi="Times New Roman" w:cs="Times New Roman"/>
+        </w:rPr>
+      </w:pPr>
+      <w:r>
+        <w:rPr>
+          <w:rFonts w:ascii="Times New Roman" w:hAnsi="Times New Roman" w:cs="Times New Roman"/>
+        </w:rPr>
+        <w:t>The Feedback class will capture user feedback, including their opinions, suggestions, and ratings for schemes or problems. It will have attributes like feedback description, rating, and the user who provided the feedback.</w:t>
+      </w:r>
+    </w:p>
+    <w:p>
+      <w:pPr>
+        <w:spacing w:line="360" w:lineRule="auto"/>
+        <w:rPr>
+          <w:rFonts w:ascii="Times New Roman" w:hAnsi="Times New Roman" w:cs="Times New Roman"/>
+        </w:rPr>
+      </w:pPr>
+      <w:r>
+        <w:rPr>
+          <w:rFonts w:ascii="Times New Roman" w:hAnsi="Times New Roman" w:cs="Times New Roman"/>
+        </w:rPr>
+        <w:t>The class diagram will depict the associations between these classes, indicating how they are connected. For example, there will be an association between the User class and the Feedback class to represent the fact that a user can provide feedback.</w:t>
+      </w:r>
+    </w:p>
+    <w:p>
+      <w:pPr>
+        <w:spacing w:line="360" w:lineRule="auto"/>
+        <w:rPr>
+          <w:rFonts w:ascii="Times New Roman" w:hAnsi="Times New Roman" w:cs="Times New Roman"/>
+        </w:rPr>
+      </w:pPr>
+      <w:r>
+        <w:rPr>
+          <w:rFonts w:ascii="Times New Roman" w:hAnsi="Times New Roman" w:cs="Times New Roman"/>
+        </w:rPr>
+        <w:t>The class diagram serves as a visual guide for developers, helping them understand the structure and relationships within the system. It assists in the implementation phase by providing a clear blueprint of the classes and their interactions, aiding in the development of a robust and efficient web application for scheme feedback</w:t>
+      </w:r>
+      <w:r>
+        <w:rPr>
+          <w:rFonts w:ascii="Times New Roman" w:hAnsi="Times New Roman" w:cs="Times New Roman"/>
+          <w:b/>
+          <w:bCs/>
+        </w:rPr>
+        <w:t xml:space="preserve"> </w:t>
+      </w:r>
+      <w:r>
+        <w:rPr>
+          <w:rFonts w:ascii="Times New Roman" w:hAnsi="Times New Roman" w:cs="Times New Roman"/>
+        </w:rPr>
+        <w:t>and problem solving.</w:t>
+      </w:r>
+    </w:p>
+    <w:p>
+      <w:pPr>
+        <w:spacing w:line="360" w:lineRule="auto"/>
+        <w:rPr>
+          <w:rFonts w:ascii="Times New Roman" w:hAnsi="Times New Roman" w:cs="Times New Roman"/>
+        </w:rPr>
+      </w:pPr>
+      <w:r>
+        <w:rPr>
+          <w:rFonts w:ascii="Times New Roman" w:hAnsi="Times New Roman" w:cs="Times New Roman"/>
+          <w:noProof/>
+        </w:rPr>
+        <w:lastRenderedPageBreak/>
+        <w:drawing>
+          <wp:inline distT="0" distB="0" distL="0" distR="0" wp14:anchorId="2792E3FA" wp14:editId="5C060EA6">
+            <wp:extent cx="4905375" cy="7277100"/>
+            <wp:effectExtent l="0" t="0" r="9525" b="0"/>
+            <wp:docPr id="4" name="Picture 4"/>
+            <wp:cNvGraphicFramePr>
+              <a:graphicFrameLocks xmlns:a="http://schemas.openxmlformats.org/drawingml/2006/main" noChangeAspect="1"/>
+            </wp:cNvGraphicFramePr>
+            <a:graphic xmlns:a="http://schemas.openxmlformats.org/drawingml/2006/main">
+              <a:graphicData uri="http://schemas.openxmlformats.org/drawingml/2006/picture">
+                <pic:pic xmlns:pic="http://schemas.openxmlformats.org/drawingml/2006/picture">
+                  <pic:nvPicPr>
+                    <pic:cNvPr id="4" name="Picture 4"/>
+                    <pic:cNvPicPr/>
+                  </pic:nvPicPr>
+                  <pic:blipFill>
+                    <a:blip r:embed="rId12">
+                      <a:extLst>
+                        <a:ext uri="{28A0092B-C50C-407E-A947-70E740481C1C}">
+                          <a14:useLocalDpi xmlns:a14="http://schemas.microsoft.com/office/drawing/2010/main" val="0"/>
+                        </a:ext>
+                      </a:extLst>
+                    </a:blip>
+                    <a:stretch>
+                      <a:fillRect/>
+                    </a:stretch>
+                  </pic:blipFill>
+                  <pic:spPr>
+                    <a:xfrm>
+                      <a:off x="0" y="0"/>
+                      <a:ext cx="4905375" cy="7277100"/>
+                    </a:xfrm>
+                    <a:prstGeom prst="rect">
+                      <a:avLst/>
+                    </a:prstGeom>
+                  </pic:spPr>
+                </pic:pic>
+              </a:graphicData>
+            </a:graphic>
+          </wp:inline>
+        </w:drawing>
+      </w:r>
+    </w:p>
+    <w:p>
+      <w:pPr>
+        <w:spacing w:line="360" w:lineRule="auto"/>
+        <w:rPr>
+          <w:rFonts w:ascii="Times New Roman" w:hAnsi="Times New Roman" w:cs="Times New Roman"/>
+          <w:b/>
+          <w:bCs/>
+          <w:sz w:val="28"/>
+          <w:szCs w:val="28"/>
+        </w:rPr>
+      </w:pPr>
+      <w:r>
+        <w:rPr>
+          <w:rFonts w:ascii="Times New Roman" w:hAnsi="Times New Roman" w:cs="Times New Roman"/>
+          <w:b/>
+          <w:bCs/>
+          <w:sz w:val="28"/>
+          <w:szCs w:val="28"/>
+        </w:rPr>
+        <w:t>SEQUENCE DIAGRAM</w:t>
+      </w:r>
+    </w:p>
+    <w:p>
+      <w:pPr>
+        <w:spacing w:line="360" w:lineRule="auto"/>
+        <w:rPr>
+          <w:rFonts w:ascii="Times New Roman" w:hAnsi="Times New Roman" w:cs="Times New Roman"/>
+        </w:rPr>
+      </w:pPr>
+      <w:r>
+        <w:rPr>
+          <w:rFonts w:ascii="Times New Roman" w:hAnsi="Times New Roman" w:cs="Times New Roman"/>
+        </w:rPr>
+        <w:t>A sequence diagram is a type of behavioral diagram that illustrates the interactions between different objects or components in a system over time. In the context of the project for scheme feedback and problem solving, the sequence diagram showcases the flow of messages and actions between the system's entities.</w:t>
+      </w:r>
+    </w:p>
+    <w:p>
+      <w:pPr>
+        <w:spacing w:line="360" w:lineRule="auto"/>
+        <w:rPr>
+          <w:rFonts w:ascii="Times New Roman" w:hAnsi="Times New Roman" w:cs="Times New Roman"/>
+        </w:rPr>
+      </w:pPr>
+      <w:r>
+        <w:rPr>
+          <w:rFonts w:ascii="Times New Roman" w:hAnsi="Times New Roman" w:cs="Times New Roman"/>
+        </w:rPr>
+        <w:lastRenderedPageBreak/>
+        <w:t>The sequence diagram depicts the chronological order of events and the communication between various components, such as users, administrators, and the application itself. It captures the dynamic behavior of the system, showcasing how different entities interact and collaborate to accomplish specific tasks.</w:t>
+      </w:r>
+    </w:p>
+    <w:p>
+      <w:pPr>
+        <w:spacing w:line="360" w:lineRule="auto"/>
+        <w:rPr>
+          <w:rFonts w:ascii="Times New Roman" w:hAnsi="Times New Roman" w:cs="Times New Roman"/>
+        </w:rPr>
+      </w:pPr>
+      <w:r>
+        <w:rPr>
+          <w:rFonts w:ascii="Times New Roman" w:hAnsi="Times New Roman" w:cs="Times New Roman"/>
+          <w:noProof/>
+        </w:rPr>
+        <w:drawing>
+          <wp:inline distT="0" distB="0" distL="0" distR="0" wp14:anchorId="53EA70FA" wp14:editId="13970DEA">
+            <wp:extent cx="4865216" cy="6772924"/>
+            <wp:effectExtent l="0" t="0" r="0" b="0"/>
+            <wp:docPr id="5" name="Picture 5"/>
+            <wp:cNvGraphicFramePr>
+              <a:graphicFrameLocks xmlns:a="http://schemas.openxmlformats.org/drawingml/2006/main" noChangeAspect="1"/>
+            </wp:cNvGraphicFramePr>
+            <a:graphic xmlns:a="http://schemas.openxmlformats.org/drawingml/2006/main">
+              <a:graphicData uri="http://schemas.openxmlformats.org/drawingml/2006/picture">
+                <pic:pic xmlns:pic="http://schemas.openxmlformats.org/drawingml/2006/picture">
+                  <pic:nvPicPr>
+                    <pic:cNvPr id="5" name="Picture 5"/>
+                    <pic:cNvPicPr/>
+                  </pic:nvPicPr>
+                  <pic:blipFill rotWithShape="1">
+                    <a:blip r:embed="rId13">
+                      <a:extLst>
+                        <a:ext uri="{28A0092B-C50C-407E-A947-70E740481C1C}">
+                          <a14:useLocalDpi xmlns:a14="http://schemas.microsoft.com/office/drawing/2010/main" val="0"/>
+                        </a:ext>
+                      </a:extLst>
+                    </a:blip>
+                    <a:srcRect t="3466"/>
+                    <a:stretch/>
+                  </pic:blipFill>
+                  <pic:spPr bwMode="auto">
+                    <a:xfrm>
+                      <a:off x="0" y="0"/>
+                      <a:ext cx="4872032" cy="6782413"/>
+                    </a:xfrm>
+                    <a:prstGeom prst="rect">
+                      <a:avLst/>
+                    </a:prstGeom>
+                    <a:ln>
+                      <a:noFill/>
+                    </a:ln>
+                    <a:extLst>
+                      <a:ext uri="{53640926-AAD7-44D8-BBD7-CCE9431645EC}">
+                        <a14:shadowObscured xmlns:a14="http://schemas.microsoft.com/office/drawing/2010/main"/>
+                      </a:ext>
+                    </a:extLst>
+                  </pic:spPr>
+                </pic:pic>
+              </a:graphicData>
+            </a:graphic>
+          </wp:inline>
+        </w:drawing>
+      </w:r>
+    </w:p>
+    <w:p>
+      <w:pPr>
+        <w:spacing w:line="360" w:lineRule="auto"/>
+        <w:rPr>
+          <w:rFonts w:ascii="Times New Roman" w:hAnsi="Times New Roman" w:cs="Times New Roman"/>
+        </w:rPr>
+      </w:pPr>
+    </w:p>
+    <w:p>
+      <w:pPr>
+        <w:spacing w:line="360" w:lineRule="auto"/>
+        <w:rPr>
+          <w:rFonts w:ascii="Times New Roman" w:hAnsi="Times New Roman" w:cs="Times New Roman"/>
+          <w:b/>
+          <w:bCs/>
+          <w:sz w:val="28"/>
+          <w:szCs w:val="28"/>
         </w:rPr>
       </w:pPr>
     </w:p>
     <w:sectPr>
-      <w:footerReference w:type="default" r:id="rId10"/>
+      <w:footerReference w:type="default" r:id="rId14"/>
       <w:pgSz w:w="11906" w:h="16838"/>
       <w:pgMar w:top="1440" w:right="1440" w:bottom="1440" w:left="1440" w:header="708" w:footer="708" w:gutter="0"/>
       <w:pgNumType w:start="1"/>

</xml_diff>